<commit_message>
fix error main, sql updates & add int/double form in consoleScanner
</commit_message>
<xml_diff>
--- a/out/production/toutDouxList/documentation/Documentation utilisateur.docx
+++ b/out/production/toutDouxList/documentation/Documentation utilisateur.docx
@@ -74,7 +74,7 @@
           <w:iCs/>
           <w:u w:val="single"/>
         </w:rPr>
-        <w:t>1ère étape : Inscription / Connexion :</w:t>
+        <w:t>1ère étape : Inscription / Connexion :</w:t>
       </w:r>
     </w:p>
     <w:p>
@@ -132,7 +132,7 @@
       </w:pPr>
       <w:r>
         <w:rPr/>
-        <w:t>Le deuxième choix « S’inscrire » permet à l’utilisateur de s’inscrire dans la base de donnée relative à l’application afin d’être reconnu. Pour ce faire, il faudra renseigner un nom, un prénom, un e-mail et un mot de passe, puis confirmer la création du nouvel utilisateur, ou bien la refuser si une erreur a été commise.</w:t>
+        <w:t>Le deuxième choix « S’inscrire » permet à l’utilisateur de s’inscrire dans la base de donnée relative à l’application afin de pouvoir être reconnu. Pour ce faire, il faudra renseigner un nom, un prénom, un e-mail et un mot de passe, puis confirmer la création du nouvel utilisateur, ou bien la refuser, par exemple si une erreur a été commise.</w:t>
       </w:r>
     </w:p>
     <w:p>
@@ -147,10 +147,14 @@
     <w:p>
       <w:pPr>
         <w:pStyle w:val="Normal"/>
-        <w:rPr/>
+        <w:rPr>
+          <w:u w:val="single"/>
+        </w:rPr>
       </w:pPr>
       <w:r>
-        <w:rPr/>
+        <w:rPr>
+          <w:u w:val="single"/>
+        </w:rPr>
         <w:t>Si l’utilisateur est reconnu par la connexion :</w:t>
       </w:r>
     </w:p>
@@ -173,13 +177,27 @@
         <w:pStyle w:val="ListParagraph"/>
         <w:numPr>
           <w:ilvl w:val="0"/>
+          <w:numId w:val="0"/>
+        </w:numPr>
+        <w:ind w:left="720" w:hanging="0"/>
+        <w:rPr/>
+      </w:pPr>
+      <w:r>
+        <w:rPr/>
+      </w:r>
+    </w:p>
+    <w:p>
+      <w:pPr>
+        <w:pStyle w:val="ListParagraph"/>
+        <w:numPr>
+          <w:ilvl w:val="0"/>
           <w:numId w:val="2"/>
         </w:numPr>
         <w:rPr/>
       </w:pPr>
       <w:r>
         <w:rPr/>
-        <w:t>Dans le cas où l’utilisateur dispose déjà de listes relatives à son compte, elles lui sont affichées est sont suivies d’un menu de gestion comportant 6 options qui sont indiquées ci-dessous.</w:t>
+        <w:t>Dans le cas où l’utilisateur dispose déjà de listes relatives à son compte, elles lui sont affichées est sont suivies d’un menu de gestion comportant 6 options qui sont indiquées ci-dessous :</w:t>
       </w:r>
     </w:p>
     <w:p>
@@ -322,26 +340,6 @@
       <w:r>
         <w:rPr/>
         <w:t xml:space="preserve">Créer une tâche : option permettant de créer une nouvelle tâche. Pour ce faire, il faut tout d’abord spécifier un titre pour la tâche ainsi qu’une description relative à la tâche. Ensuite, il faudra indiquer un libellé ainsi que les codes couleurs hexadécimaux codant les niveaux de rouge, de vert et de bleu de la couleur de la tâche. </w:t>
-      </w:r>
-    </w:p>
-    <w:p>
-      <w:pPr>
-        <w:pStyle w:val="ListParagraph"/>
-        <w:ind w:left="1440" w:hanging="0"/>
-        <w:rPr/>
-      </w:pPr>
-      <w:r>
-        <w:rPr/>
-      </w:r>
-    </w:p>
-    <w:p>
-      <w:pPr>
-        <w:pStyle w:val="ListParagraph"/>
-        <w:ind w:left="1440" w:hanging="0"/>
-        <w:rPr/>
-      </w:pPr>
-      <w:r>
-        <w:rPr/>
       </w:r>
     </w:p>
     <w:p>
@@ -424,7 +422,7 @@
       </w:pPr>
       <w:r>
         <w:rPr/>
-        <w:t>(par un type existant ou par la création d’un nouveau type).</w:t>
+        <w:t>(par la sélection d’un type existant ou par la création d’un nouveau type).</w:t>
       </w:r>
     </w:p>
     <w:p>
@@ -459,7 +457,7 @@
       </w:pPr>
       <w:r>
         <w:rPr/>
-        <w:t>Modifier le titre : option permettant de modifier le titre par un autre.</w:t>
+        <w:t>Modifier le titre : option permettant de modifier le titre de la liste par un autre.</w:t>
       </w:r>
     </w:p>
     <w:p>
@@ -487,7 +485,7 @@
       </w:pPr>
       <w:r>
         <w:rPr/>
-        <w:t>Modifier la description : option permettant de modifier la description par une autre.</w:t>
+        <w:t>Modifier la description : option permettant de modifier la description de la liste par une autre.</w:t>
       </w:r>
     </w:p>
     <w:p>
@@ -543,7 +541,7 @@
       </w:pPr>
       <w:r>
         <w:rPr/>
-        <w:t>Supprimer la liste : option permettant de supprimer la liste.</w:t>
+        <w:t>Supprimer la liste : option permettant de supprimer la liste sélectionnée.</w:t>
       </w:r>
     </w:p>
     <w:p>
@@ -612,7 +610,21 @@
           <w:b w:val="false"/>
           <w:bCs w:val="false"/>
         </w:rPr>
-        <w:t>option permettant de visualiser le nom, prénom, e-mail et mot de passe de l’utilisateur actuel.</w:t>
+        <w:t xml:space="preserve">option permettant de visualiser le nom, prénom, </w:t>
+      </w:r>
+      <w:r>
+        <w:rPr>
+          <w:b w:val="false"/>
+          <w:bCs w:val="false"/>
+        </w:rPr>
+        <w:t>l’</w:t>
+      </w:r>
+      <w:r>
+        <w:rPr>
+          <w:b w:val="false"/>
+          <w:bCs w:val="false"/>
+        </w:rPr>
+        <w:t>e-mail et mot de passe de l’utilisateur actuel.</w:t>
       </w:r>
       <w:r>
         <w:rPr>
@@ -645,10 +657,9 @@
       </w:pPr>
       <w:r>
         <w:rPr>
-          <w:b w:val="false"/>
-          <w:bCs w:val="false"/>
-        </w:rPr>
-        <w:t>- « Revenir à l’accueil » : option permettant de revenir au menu de gestion des listes.</w:t>
+          <w:b/>
+          <w:bCs/>
+        </w:rPr>
       </w:r>
     </w:p>
     <w:p>
@@ -670,7 +681,7 @@
           <w:b w:val="false"/>
           <w:bCs w:val="false"/>
         </w:rPr>
-        <w:t>- « modifier le nom » : option permettant de modifier le nom de l’utilisateur.</w:t>
+        <w:t>- « Revenir à l’accueil » : option permettant de revenir au menu de gestion des listes.</w:t>
       </w:r>
     </w:p>
     <w:p>
@@ -692,7 +703,7 @@
           <w:b w:val="false"/>
           <w:bCs w:val="false"/>
         </w:rPr>
-        <w:t>- « Modifier le prénom » : option permettant de modifier le prénom de l’utilisateur.</w:t>
+        <w:t>- « modifier le nom » : option permettant de modifier le nom de l’utilisateur.</w:t>
       </w:r>
     </w:p>
     <w:p>
@@ -714,7 +725,7 @@
           <w:b w:val="false"/>
           <w:bCs w:val="false"/>
         </w:rPr>
-        <w:t>- « Modifier l’e-mail» : option permettant de modifier l’E-mail de l’utilisateur.</w:t>
+        <w:t>- « Modifier le prénom » : option permettant de modifier le prénom de l’utilisateur.</w:t>
       </w:r>
     </w:p>
     <w:p>
@@ -736,7 +747,7 @@
           <w:b w:val="false"/>
           <w:bCs w:val="false"/>
         </w:rPr>
-        <w:t>- « Modifier le mot de passe» : option permettant de modifier le mot de passe de l’utilisateur.</w:t>
+        <w:t>- « Modifier l’e-mail» : option permettant de modifier l’E-mail de l’utilisateur.</w:t>
       </w:r>
     </w:p>
     <w:p>
@@ -758,7 +769,7 @@
           <w:b w:val="false"/>
           <w:bCs w:val="false"/>
         </w:rPr>
-        <w:t>- « Modifier tout » : option permettant de modifier à la fois le nom, prénom, e-mail, et mot de passe de l’utilisateur.</w:t>
+        <w:t>- « Modifier le mot de passe» : option permettant de modifier le mot de passe de l’utilisateur.</w:t>
       </w:r>
     </w:p>
     <w:p>
@@ -780,7 +791,7 @@
           <w:b w:val="false"/>
           <w:bCs w:val="false"/>
         </w:rPr>
-        <w:t>- « Supprimer le compte » : option permettant de supprimer le compte de l’utilisateur de la base de données de l’application.</w:t>
+        <w:t>- « Modifier tout » : option permettant de modifier à la fois le nom, prénom, e-mail, et mot de passe de l’utilisateur.</w:t>
       </w:r>
     </w:p>
     <w:p>
@@ -792,26 +803,6 @@
         </w:numPr>
         <w:ind w:left="1080" w:hanging="0"/>
         <w:rPr>
-          <w:b w:val="false"/>
-          <w:b w:val="false"/>
-          <w:bCs w:val="false"/>
-        </w:rPr>
-      </w:pPr>
-      <w:r>
-        <w:rPr>
-          <w:b w:val="false"/>
-          <w:bCs w:val="false"/>
-        </w:rPr>
-      </w:r>
-    </w:p>
-    <w:p>
-      <w:pPr>
-        <w:pStyle w:val="ListParagraph"/>
-        <w:numPr>
-          <w:ilvl w:val="0"/>
-          <w:numId w:val="3"/>
-        </w:numPr>
-        <w:rPr>
           <w:b/>
           <w:b/>
           <w:bCs/>
@@ -819,17 +810,10 @@
       </w:pPr>
       <w:r>
         <w:rPr>
-          <w:b/>
-          <w:bCs/>
-        </w:rPr>
-        <w:t xml:space="preserve">Se déconnecter : </w:t>
-      </w:r>
-      <w:r>
-        <w:rPr>
           <w:b w:val="false"/>
           <w:bCs w:val="false"/>
         </w:rPr>
-        <w:t>option permettant de se déconnecter et de retourner au menu principal.</w:t>
+        <w:t>- « Supprimer le compte » : option permettant de supprimer le compte de l’utilisateur de la base de données de l’application.</w:t>
       </w:r>
     </w:p>
     <w:p>
@@ -841,13 +825,16 @@
         </w:numPr>
         <w:ind w:left="1080" w:hanging="0"/>
         <w:rPr>
-          <w:b/>
-          <w:b/>
-          <w:bCs/>
+          <w:b w:val="false"/>
+          <w:b w:val="false"/>
+          <w:bCs w:val="false"/>
         </w:rPr>
       </w:pPr>
       <w:r>
-        <w:rPr/>
+        <w:rPr>
+          <w:b w:val="false"/>
+          <w:bCs w:val="false"/>
+        </w:rPr>
       </w:r>
     </w:p>
     <w:p>
@@ -868,6 +855,55 @@
           <w:b/>
           <w:bCs/>
         </w:rPr>
+        <w:t xml:space="preserve">Se déconnecter : </w:t>
+      </w:r>
+      <w:r>
+        <w:rPr>
+          <w:b w:val="false"/>
+          <w:bCs w:val="false"/>
+        </w:rPr>
+        <w:t>option permettant de se déconnecter et de retourner au menu principal.</w:t>
+      </w:r>
+    </w:p>
+    <w:p>
+      <w:pPr>
+        <w:pStyle w:val="ListParagraph"/>
+        <w:numPr>
+          <w:ilvl w:val="0"/>
+          <w:numId w:val="0"/>
+        </w:numPr>
+        <w:ind w:left="1080" w:hanging="0"/>
+        <w:rPr>
+          <w:b/>
+          <w:b/>
+          <w:bCs/>
+        </w:rPr>
+      </w:pPr>
+      <w:r>
+        <w:rPr>
+          <w:b/>
+          <w:bCs/>
+        </w:rPr>
+      </w:r>
+    </w:p>
+    <w:p>
+      <w:pPr>
+        <w:pStyle w:val="ListParagraph"/>
+        <w:numPr>
+          <w:ilvl w:val="0"/>
+          <w:numId w:val="3"/>
+        </w:numPr>
+        <w:rPr>
+          <w:b/>
+          <w:b/>
+          <w:bCs/>
+        </w:rPr>
+      </w:pPr>
+      <w:r>
+        <w:rPr>
+          <w:b/>
+          <w:bCs/>
+        </w:rPr>
         <w:t xml:space="preserve">Quitter : </w:t>
       </w:r>
       <w:r>
@@ -881,23 +917,2777 @@
     <w:p>
       <w:pPr>
         <w:pStyle w:val="Normal"/>
-        <w:rPr/>
+        <w:bidi w:val="0"/>
+        <w:spacing w:before="0" w:after="200"/>
+        <w:rPr>
+          <w:sz w:val="10"/>
+          <w:szCs w:val="10"/>
+        </w:rPr>
       </w:pPr>
       <w:r>
-        <w:rPr/>
-      </w:r>
-    </w:p>
-    <w:p>
-      <w:pPr>
-        <w:pStyle w:val="Normal"/>
-        <w:widowControl/>
-        <w:bidi w:val="0"/>
-        <w:spacing w:lineRule="auto" w:line="276" w:before="0" w:after="200"/>
-        <w:jc w:val="left"/>
-        <w:rPr/>
-      </w:pPr>
-      <w:r>
-        <w:rPr/>
+        <w:rPr>
+          <w:sz w:val="10"/>
+          <w:szCs w:val="10"/>
+        </w:rPr>
+        <w:t xml:space="preserve">L’ensemble de l’équipe ayant développé ce projet se dédouane de toute responsabilité en cas d’occurrence impromptue </w:t>
+      </w:r>
+      <w:r>
+        <w:rPr>
+          <w:sz w:val="10"/>
+          <w:szCs w:val="10"/>
+        </w:rPr>
+        <w:t>d’</w:t>
+      </w:r>
+      <w:r>
+        <w:rPr>
+          <w:sz w:val="10"/>
+          <w:szCs w:val="10"/>
+        </w:rPr>
+        <w:t>a</w:t>
+      </w:r>
+      <w:r>
+        <w:rPr>
+          <w:sz w:val="10"/>
+          <w:szCs w:val="10"/>
+        </w:rPr>
+        <w:t xml:space="preserve">maigrissement, </w:t>
+      </w:r>
+      <w:r>
+        <w:rPr>
+          <w:sz w:val="10"/>
+          <w:szCs w:val="10"/>
+        </w:rPr>
+        <w:t>d’</w:t>
+      </w:r>
+      <w:r>
+        <w:rPr>
+          <w:sz w:val="10"/>
+          <w:szCs w:val="10"/>
+        </w:rPr>
+        <w:t xml:space="preserve">Anorexie, </w:t>
+      </w:r>
+      <w:r>
+        <w:rPr>
+          <w:sz w:val="10"/>
+          <w:szCs w:val="10"/>
+        </w:rPr>
+        <w:t>d’</w:t>
+      </w:r>
+      <w:r>
+        <w:rPr>
+          <w:sz w:val="10"/>
+          <w:szCs w:val="10"/>
+        </w:rPr>
+        <w:t xml:space="preserve">Asthénie, </w:t>
+      </w:r>
+      <w:r>
+        <w:rPr>
+          <w:sz w:val="10"/>
+          <w:szCs w:val="10"/>
+        </w:rPr>
+        <w:t xml:space="preserve">de </w:t>
+      </w:r>
+      <w:r>
+        <w:rPr>
+          <w:sz w:val="10"/>
+          <w:szCs w:val="10"/>
+        </w:rPr>
+        <w:t xml:space="preserve">Fièvre, </w:t>
+      </w:r>
+      <w:r>
+        <w:rPr>
+          <w:sz w:val="10"/>
+          <w:szCs w:val="10"/>
+        </w:rPr>
+        <w:t xml:space="preserve">de </w:t>
+      </w:r>
+      <w:r>
+        <w:rPr>
+          <w:sz w:val="10"/>
+          <w:szCs w:val="10"/>
+        </w:rPr>
+        <w:t xml:space="preserve">Sueurs nocturnes, </w:t>
+      </w:r>
+      <w:r>
+        <w:rPr>
+          <w:sz w:val="10"/>
+          <w:szCs w:val="10"/>
+        </w:rPr>
+        <w:t xml:space="preserve">de </w:t>
+      </w:r>
+      <w:r>
+        <w:rPr>
+          <w:sz w:val="10"/>
+          <w:szCs w:val="10"/>
+        </w:rPr>
+        <w:t xml:space="preserve">Bradycardie, </w:t>
+      </w:r>
+      <w:r>
+        <w:rPr>
+          <w:sz w:val="10"/>
+          <w:szCs w:val="10"/>
+        </w:rPr>
+        <w:t xml:space="preserve">de </w:t>
+      </w:r>
+      <w:r>
+        <w:rPr>
+          <w:sz w:val="10"/>
+          <w:szCs w:val="10"/>
+        </w:rPr>
+        <w:t xml:space="preserve">Claudication, </w:t>
+      </w:r>
+      <w:r>
+        <w:rPr>
+          <w:sz w:val="10"/>
+          <w:szCs w:val="10"/>
+        </w:rPr>
+        <w:t xml:space="preserve">de </w:t>
+      </w:r>
+      <w:r>
+        <w:rPr>
+          <w:sz w:val="10"/>
+          <w:szCs w:val="10"/>
+        </w:rPr>
+        <w:t xml:space="preserve">Circulation veineuse collatérale, </w:t>
+      </w:r>
+      <w:r>
+        <w:rPr>
+          <w:sz w:val="10"/>
+          <w:szCs w:val="10"/>
+        </w:rPr>
+        <w:t xml:space="preserve">de </w:t>
+      </w:r>
+      <w:r>
+        <w:rPr>
+          <w:sz w:val="10"/>
+          <w:szCs w:val="10"/>
+        </w:rPr>
+        <w:t xml:space="preserve">Douleur thoracique, </w:t>
+      </w:r>
+      <w:r>
+        <w:rPr>
+          <w:sz w:val="10"/>
+          <w:szCs w:val="10"/>
+        </w:rPr>
+        <w:t xml:space="preserve">de </w:t>
+      </w:r>
+      <w:r>
+        <w:rPr>
+          <w:sz w:val="10"/>
+          <w:szCs w:val="10"/>
+        </w:rPr>
+        <w:t xml:space="preserve">Dyspnée, </w:t>
+      </w:r>
+      <w:r>
+        <w:rPr>
+          <w:sz w:val="10"/>
+          <w:szCs w:val="10"/>
+        </w:rPr>
+        <w:t xml:space="preserve">de </w:t>
+      </w:r>
+      <w:r>
+        <w:rPr>
+          <w:sz w:val="10"/>
+          <w:szCs w:val="10"/>
+        </w:rPr>
+        <w:t xml:space="preserve">Lipothymie, </w:t>
+      </w:r>
+      <w:r>
+        <w:rPr>
+          <w:sz w:val="10"/>
+          <w:szCs w:val="10"/>
+        </w:rPr>
+        <w:t>d’</w:t>
+      </w:r>
+      <w:r>
+        <w:rPr>
+          <w:sz w:val="10"/>
+          <w:szCs w:val="10"/>
+        </w:rPr>
+        <w:t xml:space="preserve">Œdème, </w:t>
+      </w:r>
+      <w:r>
+        <w:rPr>
+          <w:sz w:val="10"/>
+          <w:szCs w:val="10"/>
+        </w:rPr>
+        <w:t xml:space="preserve">de </w:t>
+      </w:r>
+      <w:r>
+        <w:rPr>
+          <w:sz w:val="10"/>
+          <w:szCs w:val="10"/>
+        </w:rPr>
+        <w:t xml:space="preserve">Palpitations, </w:t>
+      </w:r>
+      <w:r>
+        <w:rPr>
+          <w:sz w:val="10"/>
+          <w:szCs w:val="10"/>
+        </w:rPr>
+        <w:t xml:space="preserve">de </w:t>
+      </w:r>
+      <w:r>
+        <w:rPr>
+          <w:sz w:val="10"/>
+          <w:szCs w:val="10"/>
+        </w:rPr>
+        <w:t xml:space="preserve">Syncope, </w:t>
+      </w:r>
+      <w:r>
+        <w:rPr>
+          <w:sz w:val="10"/>
+          <w:szCs w:val="10"/>
+        </w:rPr>
+        <w:t xml:space="preserve">de </w:t>
+      </w:r>
+      <w:r>
+        <w:rPr>
+          <w:sz w:val="10"/>
+          <w:szCs w:val="10"/>
+        </w:rPr>
+        <w:t xml:space="preserve">Tachycardie, </w:t>
+      </w:r>
+      <w:r>
+        <w:rPr>
+          <w:sz w:val="10"/>
+          <w:szCs w:val="10"/>
+        </w:rPr>
+        <w:t>d’</w:t>
+      </w:r>
+      <w:r>
+        <w:rPr>
+          <w:sz w:val="10"/>
+          <w:szCs w:val="10"/>
+        </w:rPr>
+        <w:t xml:space="preserve">Ascite, </w:t>
+      </w:r>
+      <w:r>
+        <w:rPr>
+          <w:sz w:val="10"/>
+          <w:szCs w:val="10"/>
+        </w:rPr>
+        <w:t xml:space="preserve">de </w:t>
+      </w:r>
+      <w:r>
+        <w:rPr>
+          <w:sz w:val="10"/>
+          <w:szCs w:val="10"/>
+        </w:rPr>
+        <w:t xml:space="preserve">Ballonnement abdominal, </w:t>
+      </w:r>
+      <w:r>
+        <w:rPr>
+          <w:sz w:val="10"/>
+          <w:szCs w:val="10"/>
+        </w:rPr>
+        <w:t xml:space="preserve">de </w:t>
+      </w:r>
+      <w:r>
+        <w:rPr>
+          <w:sz w:val="10"/>
+          <w:szCs w:val="10"/>
+        </w:rPr>
+        <w:t xml:space="preserve">Constipation, </w:t>
+      </w:r>
+      <w:r>
+        <w:rPr>
+          <w:sz w:val="10"/>
+          <w:szCs w:val="10"/>
+        </w:rPr>
+        <w:t xml:space="preserve">de </w:t>
+      </w:r>
+      <w:r>
+        <w:rPr>
+          <w:sz w:val="10"/>
+          <w:szCs w:val="10"/>
+        </w:rPr>
+        <w:t xml:space="preserve">Diarrhée, </w:t>
+      </w:r>
+      <w:r>
+        <w:rPr>
+          <w:sz w:val="10"/>
+          <w:szCs w:val="10"/>
+        </w:rPr>
+        <w:t xml:space="preserve">de </w:t>
+      </w:r>
+      <w:r>
+        <w:rPr>
+          <w:sz w:val="10"/>
+          <w:szCs w:val="10"/>
+        </w:rPr>
+        <w:t xml:space="preserve">Douleur abdominale, </w:t>
+      </w:r>
+      <w:r>
+        <w:rPr>
+          <w:sz w:val="10"/>
+          <w:szCs w:val="10"/>
+        </w:rPr>
+        <w:t xml:space="preserve">de </w:t>
+      </w:r>
+      <w:r>
+        <w:rPr>
+          <w:sz w:val="10"/>
+          <w:szCs w:val="10"/>
+        </w:rPr>
+        <w:t xml:space="preserve">Dyspepsie, </w:t>
+      </w:r>
+      <w:r>
+        <w:rPr>
+          <w:sz w:val="10"/>
+          <w:szCs w:val="10"/>
+        </w:rPr>
+        <w:t xml:space="preserve">de </w:t>
+      </w:r>
+      <w:r>
+        <w:rPr>
+          <w:sz w:val="10"/>
+          <w:szCs w:val="10"/>
+        </w:rPr>
+        <w:t xml:space="preserve">Dysphagie, </w:t>
+      </w:r>
+      <w:r>
+        <w:rPr>
+          <w:sz w:val="10"/>
+          <w:szCs w:val="10"/>
+        </w:rPr>
+        <w:t xml:space="preserve">de </w:t>
+      </w:r>
+      <w:r>
+        <w:rPr>
+          <w:sz w:val="10"/>
+          <w:szCs w:val="10"/>
+        </w:rPr>
+        <w:t xml:space="preserve">Érythrose palmaire, </w:t>
+      </w:r>
+      <w:r>
+        <w:rPr>
+          <w:sz w:val="10"/>
+          <w:szCs w:val="10"/>
+        </w:rPr>
+        <w:t xml:space="preserve">de </w:t>
+      </w:r>
+      <w:r>
+        <w:rPr>
+          <w:sz w:val="10"/>
+          <w:szCs w:val="10"/>
+        </w:rPr>
+        <w:t xml:space="preserve">Faux besoins, </w:t>
+      </w:r>
+      <w:r>
+        <w:rPr>
+          <w:sz w:val="10"/>
+          <w:szCs w:val="10"/>
+        </w:rPr>
+        <w:t xml:space="preserve">de </w:t>
+      </w:r>
+      <w:r>
+        <w:rPr>
+          <w:sz w:val="10"/>
+          <w:szCs w:val="10"/>
+        </w:rPr>
+        <w:t xml:space="preserve">Hématémèse, </w:t>
+      </w:r>
+      <w:r>
+        <w:rPr>
+          <w:sz w:val="10"/>
+          <w:szCs w:val="10"/>
+        </w:rPr>
+        <w:t xml:space="preserve">de </w:t>
+      </w:r>
+      <w:r>
+        <w:rPr>
+          <w:sz w:val="10"/>
+          <w:szCs w:val="10"/>
+        </w:rPr>
+        <w:t xml:space="preserve">Hépatalgie, </w:t>
+      </w:r>
+      <w:r>
+        <w:rPr>
+          <w:sz w:val="10"/>
+          <w:szCs w:val="10"/>
+        </w:rPr>
+        <w:t>d’</w:t>
+      </w:r>
+      <w:r>
+        <w:rPr>
+          <w:sz w:val="10"/>
+          <w:szCs w:val="10"/>
+        </w:rPr>
+        <w:t xml:space="preserve">Ictère, </w:t>
+      </w:r>
+      <w:r>
+        <w:rPr>
+          <w:sz w:val="10"/>
+          <w:szCs w:val="10"/>
+        </w:rPr>
+        <w:t xml:space="preserve">de </w:t>
+      </w:r>
+      <w:r>
+        <w:rPr>
+          <w:sz w:val="10"/>
+          <w:szCs w:val="10"/>
+        </w:rPr>
+        <w:t xml:space="preserve">Melæna, </w:t>
+      </w:r>
+      <w:r>
+        <w:rPr>
+          <w:sz w:val="10"/>
+          <w:szCs w:val="10"/>
+        </w:rPr>
+        <w:t xml:space="preserve">de </w:t>
+      </w:r>
+      <w:r>
+        <w:rPr>
+          <w:sz w:val="10"/>
+          <w:szCs w:val="10"/>
+        </w:rPr>
+        <w:t xml:space="preserve">Nausées, </w:t>
+      </w:r>
+      <w:r>
+        <w:rPr>
+          <w:sz w:val="10"/>
+          <w:szCs w:val="10"/>
+        </w:rPr>
+        <w:t xml:space="preserve">de </w:t>
+      </w:r>
+      <w:r>
+        <w:rPr>
+          <w:sz w:val="10"/>
+          <w:szCs w:val="10"/>
+        </w:rPr>
+        <w:t xml:space="preserve">Pyrosis, </w:t>
+      </w:r>
+      <w:r>
+        <w:rPr>
+          <w:sz w:val="10"/>
+          <w:szCs w:val="10"/>
+        </w:rPr>
+        <w:t xml:space="preserve">de </w:t>
+      </w:r>
+      <w:r>
+        <w:rPr>
+          <w:sz w:val="10"/>
+          <w:szCs w:val="10"/>
+        </w:rPr>
+        <w:t xml:space="preserve">Rectorragie, </w:t>
+      </w:r>
+      <w:r>
+        <w:rPr>
+          <w:sz w:val="10"/>
+          <w:szCs w:val="10"/>
+        </w:rPr>
+        <w:t xml:space="preserve">de </w:t>
+      </w:r>
+      <w:r>
+        <w:rPr>
+          <w:sz w:val="10"/>
+          <w:szCs w:val="10"/>
+        </w:rPr>
+        <w:t xml:space="preserve">Reflux gastro-œsophagien, </w:t>
+      </w:r>
+      <w:r>
+        <w:rPr>
+          <w:sz w:val="10"/>
+          <w:szCs w:val="10"/>
+        </w:rPr>
+        <w:t xml:space="preserve">de </w:t>
+      </w:r>
+      <w:r>
+        <w:rPr>
+          <w:sz w:val="10"/>
+          <w:szCs w:val="10"/>
+        </w:rPr>
+        <w:t xml:space="preserve">Régurgitations, </w:t>
+      </w:r>
+      <w:r>
+        <w:rPr>
+          <w:sz w:val="10"/>
+          <w:szCs w:val="10"/>
+        </w:rPr>
+        <w:t xml:space="preserve">de </w:t>
+      </w:r>
+      <w:r>
+        <w:rPr>
+          <w:sz w:val="10"/>
+          <w:szCs w:val="10"/>
+        </w:rPr>
+        <w:t xml:space="preserve">Ténesme, </w:t>
+      </w:r>
+      <w:r>
+        <w:rPr>
+          <w:sz w:val="10"/>
+          <w:szCs w:val="10"/>
+        </w:rPr>
+        <w:t xml:space="preserve">de </w:t>
+      </w:r>
+      <w:r>
+        <w:rPr>
+          <w:sz w:val="10"/>
+          <w:szCs w:val="10"/>
+        </w:rPr>
+        <w:t xml:space="preserve">Vomissements, </w:t>
+      </w:r>
+      <w:r>
+        <w:rPr>
+          <w:sz w:val="10"/>
+          <w:szCs w:val="10"/>
+        </w:rPr>
+        <w:t>d’</w:t>
+      </w:r>
+      <w:r>
+        <w:rPr>
+          <w:sz w:val="10"/>
+          <w:szCs w:val="10"/>
+        </w:rPr>
+        <w:t xml:space="preserve">Apnée, </w:t>
+      </w:r>
+      <w:r>
+        <w:rPr>
+          <w:sz w:val="10"/>
+          <w:szCs w:val="10"/>
+        </w:rPr>
+        <w:t xml:space="preserve">de </w:t>
+      </w:r>
+      <w:r>
+        <w:rPr>
+          <w:sz w:val="10"/>
+          <w:szCs w:val="10"/>
+        </w:rPr>
+        <w:t xml:space="preserve">Bradypnée, </w:t>
+      </w:r>
+      <w:r>
+        <w:rPr>
+          <w:sz w:val="10"/>
+          <w:szCs w:val="10"/>
+        </w:rPr>
+        <w:t xml:space="preserve">de </w:t>
+      </w:r>
+      <w:r>
+        <w:rPr>
+          <w:sz w:val="10"/>
+          <w:szCs w:val="10"/>
+        </w:rPr>
+        <w:t xml:space="preserve">Cyanose, </w:t>
+      </w:r>
+      <w:r>
+        <w:rPr>
+          <w:sz w:val="10"/>
+          <w:szCs w:val="10"/>
+        </w:rPr>
+        <w:t xml:space="preserve">de </w:t>
+      </w:r>
+      <w:r>
+        <w:rPr>
+          <w:sz w:val="10"/>
+          <w:szCs w:val="10"/>
+        </w:rPr>
+        <w:t xml:space="preserve">Douleur thoracique, </w:t>
+      </w:r>
+      <w:r>
+        <w:rPr>
+          <w:sz w:val="10"/>
+          <w:szCs w:val="10"/>
+        </w:rPr>
+        <w:t xml:space="preserve">de </w:t>
+      </w:r>
+      <w:r>
+        <w:rPr>
+          <w:sz w:val="10"/>
+          <w:szCs w:val="10"/>
+        </w:rPr>
+        <w:t xml:space="preserve">Dyspnée, </w:t>
+      </w:r>
+      <w:r>
+        <w:rPr>
+          <w:sz w:val="10"/>
+          <w:szCs w:val="10"/>
+        </w:rPr>
+        <w:t xml:space="preserve">de </w:t>
+      </w:r>
+      <w:r>
+        <w:rPr>
+          <w:sz w:val="10"/>
+          <w:szCs w:val="10"/>
+        </w:rPr>
+        <w:t xml:space="preserve">Expectorations, </w:t>
+      </w:r>
+      <w:r>
+        <w:rPr>
+          <w:sz w:val="10"/>
+          <w:szCs w:val="10"/>
+        </w:rPr>
+        <w:t xml:space="preserve">de </w:t>
+      </w:r>
+      <w:r>
+        <w:rPr>
+          <w:sz w:val="10"/>
+          <w:szCs w:val="10"/>
+        </w:rPr>
+        <w:t xml:space="preserve">Hémoptysie, </w:t>
+      </w:r>
+      <w:r>
+        <w:rPr>
+          <w:sz w:val="10"/>
+          <w:szCs w:val="10"/>
+        </w:rPr>
+        <w:t>d’</w:t>
+      </w:r>
+      <w:r>
+        <w:rPr>
+          <w:sz w:val="10"/>
+          <w:szCs w:val="10"/>
+        </w:rPr>
+        <w:t xml:space="preserve">Hippocratisme digital, </w:t>
+      </w:r>
+      <w:r>
+        <w:rPr>
+          <w:sz w:val="10"/>
+          <w:szCs w:val="10"/>
+        </w:rPr>
+        <w:t xml:space="preserve">de </w:t>
+      </w:r>
+      <w:r>
+        <w:rPr>
+          <w:sz w:val="10"/>
+          <w:szCs w:val="10"/>
+        </w:rPr>
+        <w:t xml:space="preserve">Tachypnée, </w:t>
+      </w:r>
+      <w:r>
+        <w:rPr>
+          <w:sz w:val="10"/>
+          <w:szCs w:val="10"/>
+        </w:rPr>
+        <w:t xml:space="preserve">de </w:t>
+      </w:r>
+      <w:r>
+        <w:rPr>
+          <w:sz w:val="10"/>
+          <w:szCs w:val="10"/>
+        </w:rPr>
+        <w:t xml:space="preserve">Toux, </w:t>
+      </w:r>
+      <w:r>
+        <w:rPr>
+          <w:sz w:val="10"/>
+          <w:szCs w:val="10"/>
+        </w:rPr>
+        <w:t xml:space="preserve">de </w:t>
+      </w:r>
+      <w:r>
+        <w:rPr>
+          <w:sz w:val="10"/>
+          <w:szCs w:val="10"/>
+        </w:rPr>
+        <w:t xml:space="preserve">Anurie, </w:t>
+      </w:r>
+      <w:r>
+        <w:rPr>
+          <w:sz w:val="10"/>
+          <w:szCs w:val="10"/>
+        </w:rPr>
+        <w:t xml:space="preserve">de </w:t>
+      </w:r>
+      <w:r>
+        <w:rPr>
+          <w:sz w:val="10"/>
+          <w:szCs w:val="10"/>
+        </w:rPr>
+        <w:t xml:space="preserve">Déshydratation, </w:t>
+      </w:r>
+      <w:r>
+        <w:rPr>
+          <w:sz w:val="10"/>
+          <w:szCs w:val="10"/>
+        </w:rPr>
+        <w:t xml:space="preserve">de </w:t>
+      </w:r>
+      <w:r>
+        <w:rPr>
+          <w:sz w:val="10"/>
+          <w:szCs w:val="10"/>
+        </w:rPr>
+        <w:t xml:space="preserve">Dysurie, </w:t>
+      </w:r>
+      <w:r>
+        <w:rPr>
+          <w:sz w:val="10"/>
+          <w:szCs w:val="10"/>
+        </w:rPr>
+        <w:t xml:space="preserve">de </w:t>
+      </w:r>
+      <w:r>
+        <w:rPr>
+          <w:sz w:val="10"/>
+          <w:szCs w:val="10"/>
+        </w:rPr>
+        <w:t xml:space="preserve">Énurésie, </w:t>
+      </w:r>
+      <w:r>
+        <w:rPr>
+          <w:sz w:val="10"/>
+          <w:szCs w:val="10"/>
+        </w:rPr>
+        <w:t xml:space="preserve">de </w:t>
+      </w:r>
+      <w:r>
+        <w:rPr>
+          <w:sz w:val="10"/>
+          <w:szCs w:val="10"/>
+        </w:rPr>
+        <w:t xml:space="preserve">Hématurie, </w:t>
+      </w:r>
+      <w:r>
+        <w:rPr>
+          <w:sz w:val="10"/>
+          <w:szCs w:val="10"/>
+        </w:rPr>
+        <w:t xml:space="preserve">de </w:t>
+      </w:r>
+      <w:r>
+        <w:rPr>
+          <w:sz w:val="10"/>
+          <w:szCs w:val="10"/>
+        </w:rPr>
+        <w:t xml:space="preserve">Incontinence urinaire, </w:t>
+      </w:r>
+      <w:r>
+        <w:rPr>
+          <w:sz w:val="10"/>
+          <w:szCs w:val="10"/>
+        </w:rPr>
+        <w:t xml:space="preserve">de </w:t>
+      </w:r>
+      <w:r>
+        <w:rPr>
+          <w:sz w:val="10"/>
+          <w:szCs w:val="10"/>
+        </w:rPr>
+        <w:t xml:space="preserve">Incontinence fécale, </w:t>
+      </w:r>
+      <w:r>
+        <w:rPr>
+          <w:sz w:val="10"/>
+          <w:szCs w:val="10"/>
+        </w:rPr>
+        <w:t xml:space="preserve">de </w:t>
+      </w:r>
+      <w:r>
+        <w:rPr>
+          <w:sz w:val="10"/>
+          <w:szCs w:val="10"/>
+        </w:rPr>
+        <w:t xml:space="preserve">Oligurie, </w:t>
+      </w:r>
+      <w:r>
+        <w:rPr>
+          <w:sz w:val="10"/>
+          <w:szCs w:val="10"/>
+        </w:rPr>
+        <w:t xml:space="preserve">de </w:t>
+      </w:r>
+      <w:r>
+        <w:rPr>
+          <w:sz w:val="10"/>
+          <w:szCs w:val="10"/>
+        </w:rPr>
+        <w:t xml:space="preserve">Pollakiurie, </w:t>
+      </w:r>
+      <w:r>
+        <w:rPr>
+          <w:sz w:val="10"/>
+          <w:szCs w:val="10"/>
+        </w:rPr>
+        <w:t xml:space="preserve">de </w:t>
+      </w:r>
+      <w:r>
+        <w:rPr>
+          <w:sz w:val="10"/>
+          <w:szCs w:val="10"/>
+        </w:rPr>
+        <w:t xml:space="preserve">polydipsie, </w:t>
+      </w:r>
+      <w:r>
+        <w:rPr>
+          <w:sz w:val="10"/>
+          <w:szCs w:val="10"/>
+        </w:rPr>
+        <w:t xml:space="preserve">de </w:t>
+      </w:r>
+      <w:r>
+        <w:rPr>
+          <w:sz w:val="10"/>
+          <w:szCs w:val="10"/>
+        </w:rPr>
+        <w:t xml:space="preserve">Polyurie, </w:t>
+      </w:r>
+      <w:r>
+        <w:rPr>
+          <w:sz w:val="10"/>
+          <w:szCs w:val="10"/>
+        </w:rPr>
+        <w:t xml:space="preserve">de </w:t>
+      </w:r>
+      <w:r>
+        <w:rPr>
+          <w:sz w:val="10"/>
+          <w:szCs w:val="10"/>
+        </w:rPr>
+        <w:t xml:space="preserve">Aboulie, </w:t>
+      </w:r>
+      <w:r>
+        <w:rPr>
+          <w:sz w:val="10"/>
+          <w:szCs w:val="10"/>
+        </w:rPr>
+        <w:t xml:space="preserve">de </w:t>
+      </w:r>
+      <w:r>
+        <w:rPr>
+          <w:sz w:val="10"/>
+          <w:szCs w:val="10"/>
+        </w:rPr>
+        <w:t xml:space="preserve">Agitation, </w:t>
+      </w:r>
+      <w:r>
+        <w:rPr>
+          <w:sz w:val="10"/>
+          <w:szCs w:val="10"/>
+        </w:rPr>
+        <w:t>d’</w:t>
+      </w:r>
+      <w:r>
+        <w:rPr>
+          <w:sz w:val="10"/>
+          <w:szCs w:val="10"/>
+        </w:rPr>
+        <w:t xml:space="preserve">Agoraphobie, </w:t>
+      </w:r>
+      <w:r>
+        <w:rPr>
+          <w:sz w:val="10"/>
+          <w:szCs w:val="10"/>
+        </w:rPr>
+        <w:t>d’</w:t>
+      </w:r>
+      <w:r>
+        <w:rPr>
+          <w:sz w:val="10"/>
+          <w:szCs w:val="10"/>
+        </w:rPr>
+        <w:t xml:space="preserve">Ambivalence, </w:t>
+      </w:r>
+      <w:r>
+        <w:rPr>
+          <w:sz w:val="10"/>
+          <w:szCs w:val="10"/>
+        </w:rPr>
+        <w:t>d’</w:t>
+      </w:r>
+      <w:r>
+        <w:rPr>
+          <w:sz w:val="10"/>
+          <w:szCs w:val="10"/>
+        </w:rPr>
+        <w:t xml:space="preserve">Anorexie, </w:t>
+      </w:r>
+      <w:r>
+        <w:rPr>
+          <w:sz w:val="10"/>
+          <w:szCs w:val="10"/>
+        </w:rPr>
+        <w:t>d’</w:t>
+      </w:r>
+      <w:r>
+        <w:rPr>
+          <w:sz w:val="10"/>
+          <w:szCs w:val="10"/>
+        </w:rPr>
+        <w:t xml:space="preserve">Anxiété, </w:t>
+      </w:r>
+      <w:r>
+        <w:rPr>
+          <w:sz w:val="10"/>
+          <w:szCs w:val="10"/>
+        </w:rPr>
+        <w:t>d’</w:t>
+      </w:r>
+      <w:r>
+        <w:rPr>
+          <w:sz w:val="10"/>
+          <w:szCs w:val="10"/>
+        </w:rPr>
+        <w:t xml:space="preserve">Apragmatisme, </w:t>
+      </w:r>
+      <w:r>
+        <w:rPr>
+          <w:sz w:val="10"/>
+          <w:szCs w:val="10"/>
+        </w:rPr>
+        <w:t>d’</w:t>
+      </w:r>
+      <w:r>
+        <w:rPr>
+          <w:sz w:val="10"/>
+          <w:szCs w:val="10"/>
+        </w:rPr>
+        <w:t xml:space="preserve">Attaque de panique, </w:t>
+      </w:r>
+      <w:r>
+        <w:rPr>
+          <w:sz w:val="10"/>
+          <w:szCs w:val="10"/>
+        </w:rPr>
+        <w:t>d’</w:t>
+      </w:r>
+      <w:r>
+        <w:rPr>
+          <w:sz w:val="10"/>
+          <w:szCs w:val="10"/>
+        </w:rPr>
+        <w:t xml:space="preserve">Automatisme mental, </w:t>
+      </w:r>
+      <w:r>
+        <w:rPr>
+          <w:sz w:val="10"/>
+          <w:szCs w:val="10"/>
+        </w:rPr>
+        <w:t xml:space="preserve">de </w:t>
+      </w:r>
+      <w:r>
+        <w:rPr>
+          <w:sz w:val="10"/>
+          <w:szCs w:val="10"/>
+        </w:rPr>
+        <w:t xml:space="preserve">Claustrophobie, </w:t>
+      </w:r>
+      <w:r>
+        <w:rPr>
+          <w:sz w:val="10"/>
+          <w:szCs w:val="10"/>
+        </w:rPr>
+        <w:t xml:space="preserve">de </w:t>
+      </w:r>
+      <w:r>
+        <w:rPr>
+          <w:sz w:val="10"/>
+          <w:szCs w:val="10"/>
+        </w:rPr>
+        <w:t xml:space="preserve">Compulsion, </w:t>
+      </w:r>
+      <w:r>
+        <w:rPr>
+          <w:sz w:val="10"/>
+          <w:szCs w:val="10"/>
+        </w:rPr>
+        <w:t xml:space="preserve">de </w:t>
+      </w:r>
+      <w:r>
+        <w:rPr>
+          <w:sz w:val="10"/>
+          <w:szCs w:val="10"/>
+        </w:rPr>
+        <w:t xml:space="preserve">Coprolalie, </w:t>
+      </w:r>
+      <w:r>
+        <w:rPr>
+          <w:sz w:val="10"/>
+          <w:szCs w:val="10"/>
+        </w:rPr>
+        <w:t xml:space="preserve">de </w:t>
+      </w:r>
+      <w:r>
+        <w:rPr>
+          <w:sz w:val="10"/>
+          <w:szCs w:val="10"/>
+        </w:rPr>
+        <w:t xml:space="preserve">Délire, </w:t>
+      </w:r>
+      <w:r>
+        <w:rPr>
+          <w:sz w:val="10"/>
+          <w:szCs w:val="10"/>
+        </w:rPr>
+        <w:t xml:space="preserve">de </w:t>
+      </w:r>
+      <w:r>
+        <w:rPr>
+          <w:sz w:val="10"/>
+          <w:szCs w:val="10"/>
+        </w:rPr>
+        <w:t xml:space="preserve">Dissociation, </w:t>
+      </w:r>
+      <w:r>
+        <w:rPr>
+          <w:sz w:val="10"/>
+          <w:szCs w:val="10"/>
+        </w:rPr>
+        <w:t>d’</w:t>
+      </w:r>
+      <w:r>
+        <w:rPr>
+          <w:sz w:val="10"/>
+          <w:szCs w:val="10"/>
+        </w:rPr>
+        <w:t xml:space="preserve">Écholalie, </w:t>
+      </w:r>
+      <w:r>
+        <w:rPr>
+          <w:sz w:val="10"/>
+          <w:szCs w:val="10"/>
+        </w:rPr>
+        <w:t>d’</w:t>
+      </w:r>
+      <w:r>
+        <w:rPr>
+          <w:sz w:val="10"/>
+          <w:szCs w:val="10"/>
+        </w:rPr>
+        <w:t xml:space="preserve">Encoprésie, </w:t>
+      </w:r>
+      <w:r>
+        <w:rPr>
+          <w:sz w:val="10"/>
+          <w:szCs w:val="10"/>
+        </w:rPr>
+        <w:t>d’</w:t>
+      </w:r>
+      <w:r>
+        <w:rPr>
+          <w:sz w:val="10"/>
+          <w:szCs w:val="10"/>
+        </w:rPr>
+        <w:t xml:space="preserve">Énurésie, </w:t>
+      </w:r>
+      <w:r>
+        <w:rPr>
+          <w:sz w:val="10"/>
+          <w:szCs w:val="10"/>
+        </w:rPr>
+        <w:t xml:space="preserve">de </w:t>
+      </w:r>
+      <w:r>
+        <w:rPr>
+          <w:sz w:val="10"/>
+          <w:szCs w:val="10"/>
+        </w:rPr>
+        <w:t xml:space="preserve">Fabulation, </w:t>
+      </w:r>
+      <w:r>
+        <w:rPr>
+          <w:sz w:val="10"/>
+          <w:szCs w:val="10"/>
+        </w:rPr>
+        <w:t xml:space="preserve">de </w:t>
+      </w:r>
+      <w:r>
+        <w:rPr>
+          <w:sz w:val="10"/>
+          <w:szCs w:val="10"/>
+        </w:rPr>
+        <w:t xml:space="preserve">Graphorrhée, </w:t>
+      </w:r>
+      <w:r>
+        <w:rPr>
+          <w:sz w:val="10"/>
+          <w:szCs w:val="10"/>
+        </w:rPr>
+        <w:t>d’</w:t>
+      </w:r>
+      <w:r>
+        <w:rPr>
+          <w:sz w:val="10"/>
+          <w:szCs w:val="10"/>
+        </w:rPr>
+        <w:t xml:space="preserve">Hallucination, </w:t>
+      </w:r>
+      <w:r>
+        <w:rPr>
+          <w:sz w:val="10"/>
+          <w:szCs w:val="10"/>
+        </w:rPr>
+        <w:t>d’</w:t>
+      </w:r>
+      <w:r>
+        <w:rPr>
+          <w:sz w:val="10"/>
+          <w:szCs w:val="10"/>
+        </w:rPr>
+        <w:t xml:space="preserve">Hyperactivité, </w:t>
+      </w:r>
+      <w:r>
+        <w:rPr>
+          <w:sz w:val="10"/>
+          <w:szCs w:val="10"/>
+        </w:rPr>
+        <w:t>d’</w:t>
+      </w:r>
+      <w:r>
+        <w:rPr>
+          <w:sz w:val="10"/>
+          <w:szCs w:val="10"/>
+        </w:rPr>
+        <w:t xml:space="preserve">Hypermnésie, </w:t>
+      </w:r>
+      <w:r>
+        <w:rPr>
+          <w:sz w:val="10"/>
+          <w:szCs w:val="10"/>
+        </w:rPr>
+        <w:t>d’</w:t>
+      </w:r>
+      <w:r>
+        <w:rPr>
+          <w:sz w:val="10"/>
+          <w:szCs w:val="10"/>
+        </w:rPr>
+        <w:t xml:space="preserve">Hypersomnie, </w:t>
+      </w:r>
+      <w:r>
+        <w:rPr>
+          <w:sz w:val="10"/>
+          <w:szCs w:val="10"/>
+        </w:rPr>
+        <w:t>d’</w:t>
+      </w:r>
+      <w:r>
+        <w:rPr>
+          <w:sz w:val="10"/>
+          <w:szCs w:val="10"/>
+        </w:rPr>
+        <w:t xml:space="preserve">Hypersyntonie, </w:t>
+      </w:r>
+      <w:r>
+        <w:rPr>
+          <w:sz w:val="10"/>
+          <w:szCs w:val="10"/>
+        </w:rPr>
+        <w:t>d’</w:t>
+      </w:r>
+      <w:r>
+        <w:rPr>
+          <w:sz w:val="10"/>
+          <w:szCs w:val="10"/>
+        </w:rPr>
+        <w:t xml:space="preserve">Hypomimie, </w:t>
+      </w:r>
+      <w:r>
+        <w:rPr>
+          <w:sz w:val="10"/>
+          <w:szCs w:val="10"/>
+        </w:rPr>
+        <w:t>d’</w:t>
+      </w:r>
+      <w:r>
+        <w:rPr>
+          <w:sz w:val="10"/>
+          <w:szCs w:val="10"/>
+        </w:rPr>
+        <w:t xml:space="preserve">Idée suicidaire, </w:t>
+      </w:r>
+      <w:r>
+        <w:rPr>
+          <w:sz w:val="10"/>
+          <w:szCs w:val="10"/>
+        </w:rPr>
+        <w:t>d’</w:t>
+      </w:r>
+      <w:r>
+        <w:rPr>
+          <w:sz w:val="10"/>
+          <w:szCs w:val="10"/>
+        </w:rPr>
+        <w:t xml:space="preserve">Impulsions, </w:t>
+      </w:r>
+      <w:r>
+        <w:rPr>
+          <w:sz w:val="10"/>
+          <w:szCs w:val="10"/>
+        </w:rPr>
+        <w:t>d’</w:t>
+      </w:r>
+      <w:r>
+        <w:rPr>
+          <w:sz w:val="10"/>
+          <w:szCs w:val="10"/>
+        </w:rPr>
+        <w:t xml:space="preserve">Indignité, </w:t>
+      </w:r>
+      <w:r>
+        <w:rPr>
+          <w:sz w:val="10"/>
+          <w:szCs w:val="10"/>
+        </w:rPr>
+        <w:t>d’</w:t>
+      </w:r>
+      <w:r>
+        <w:rPr>
+          <w:sz w:val="10"/>
+          <w:szCs w:val="10"/>
+        </w:rPr>
+        <w:t xml:space="preserve">Insomnie, </w:t>
+      </w:r>
+      <w:r>
+        <w:rPr>
+          <w:sz w:val="10"/>
+          <w:szCs w:val="10"/>
+        </w:rPr>
+        <w:t xml:space="preserve">de </w:t>
+      </w:r>
+      <w:r>
+        <w:rPr>
+          <w:sz w:val="10"/>
+          <w:szCs w:val="10"/>
+        </w:rPr>
+        <w:t xml:space="preserve">Logorrhée, </w:t>
+      </w:r>
+      <w:r>
+        <w:rPr>
+          <w:sz w:val="10"/>
+          <w:szCs w:val="10"/>
+        </w:rPr>
+        <w:t xml:space="preserve">de </w:t>
+      </w:r>
+      <w:r>
+        <w:rPr>
+          <w:sz w:val="10"/>
+          <w:szCs w:val="10"/>
+        </w:rPr>
+        <w:t xml:space="preserve">Ludisme, </w:t>
+      </w:r>
+      <w:r>
+        <w:rPr>
+          <w:sz w:val="10"/>
+          <w:szCs w:val="10"/>
+        </w:rPr>
+        <w:t xml:space="preserve">de </w:t>
+      </w:r>
+      <w:r>
+        <w:rPr>
+          <w:sz w:val="10"/>
+          <w:szCs w:val="10"/>
+        </w:rPr>
+        <w:t xml:space="preserve">Mégalomanie, </w:t>
+      </w:r>
+      <w:r>
+        <w:rPr>
+          <w:sz w:val="10"/>
+          <w:szCs w:val="10"/>
+        </w:rPr>
+        <w:t xml:space="preserve">de </w:t>
+      </w:r>
+      <w:r>
+        <w:rPr>
+          <w:sz w:val="10"/>
+          <w:szCs w:val="10"/>
+        </w:rPr>
+        <w:t xml:space="preserve">Mélancolie, </w:t>
+      </w:r>
+      <w:r>
+        <w:rPr>
+          <w:sz w:val="10"/>
+          <w:szCs w:val="10"/>
+        </w:rPr>
+        <w:t xml:space="preserve">de </w:t>
+      </w:r>
+      <w:r>
+        <w:rPr>
+          <w:sz w:val="10"/>
+          <w:szCs w:val="10"/>
+        </w:rPr>
+        <w:t xml:space="preserve">Mutisme, </w:t>
+      </w:r>
+      <w:r>
+        <w:rPr>
+          <w:sz w:val="10"/>
+          <w:szCs w:val="10"/>
+        </w:rPr>
+        <w:t xml:space="preserve">de </w:t>
+      </w:r>
+      <w:r>
+        <w:rPr>
+          <w:sz w:val="10"/>
+          <w:szCs w:val="10"/>
+        </w:rPr>
+        <w:t xml:space="preserve">Négativisme, </w:t>
+      </w:r>
+      <w:r>
+        <w:rPr>
+          <w:sz w:val="10"/>
+          <w:szCs w:val="10"/>
+        </w:rPr>
+        <w:t xml:space="preserve">de </w:t>
+      </w:r>
+      <w:r>
+        <w:rPr>
+          <w:sz w:val="10"/>
+          <w:szCs w:val="10"/>
+        </w:rPr>
+        <w:t xml:space="preserve">Nosophobie, </w:t>
+      </w:r>
+      <w:r>
+        <w:rPr>
+          <w:sz w:val="10"/>
+          <w:szCs w:val="10"/>
+        </w:rPr>
+        <w:t>d’</w:t>
+      </w:r>
+      <w:r>
+        <w:rPr>
+          <w:sz w:val="10"/>
+          <w:szCs w:val="10"/>
+        </w:rPr>
+        <w:t xml:space="preserve">Obsession, </w:t>
+      </w:r>
+      <w:r>
+        <w:rPr>
+          <w:sz w:val="10"/>
+          <w:szCs w:val="10"/>
+        </w:rPr>
+        <w:t xml:space="preserve">de </w:t>
+      </w:r>
+      <w:r>
+        <w:rPr>
+          <w:sz w:val="10"/>
+          <w:szCs w:val="10"/>
+        </w:rPr>
+        <w:t xml:space="preserve">Palilalie, </w:t>
+      </w:r>
+      <w:r>
+        <w:rPr>
+          <w:sz w:val="10"/>
+          <w:szCs w:val="10"/>
+        </w:rPr>
+        <w:t xml:space="preserve">de </w:t>
+      </w:r>
+      <w:r>
+        <w:rPr>
+          <w:sz w:val="10"/>
+          <w:szCs w:val="10"/>
+        </w:rPr>
+        <w:t xml:space="preserve">Phobie, </w:t>
+      </w:r>
+      <w:r>
+        <w:rPr>
+          <w:sz w:val="10"/>
+          <w:szCs w:val="10"/>
+        </w:rPr>
+        <w:t xml:space="preserve">de </w:t>
+      </w:r>
+      <w:r>
+        <w:rPr>
+          <w:sz w:val="10"/>
+          <w:szCs w:val="10"/>
+        </w:rPr>
+        <w:t xml:space="preserve">Ralentissement psychomoteur, </w:t>
+      </w:r>
+      <w:r>
+        <w:rPr>
+          <w:sz w:val="10"/>
+          <w:szCs w:val="10"/>
+        </w:rPr>
+        <w:t xml:space="preserve">de </w:t>
+      </w:r>
+      <w:r>
+        <w:rPr>
+          <w:sz w:val="10"/>
+          <w:szCs w:val="10"/>
+        </w:rPr>
+        <w:t xml:space="preserve">Soliloquie, </w:t>
+      </w:r>
+      <w:r>
+        <w:rPr>
+          <w:sz w:val="10"/>
+          <w:szCs w:val="10"/>
+        </w:rPr>
+        <w:t xml:space="preserve">de </w:t>
+      </w:r>
+      <w:r>
+        <w:rPr>
+          <w:sz w:val="10"/>
+          <w:szCs w:val="10"/>
+        </w:rPr>
+        <w:t xml:space="preserve">Stéréotypies, </w:t>
+      </w:r>
+      <w:r>
+        <w:rPr>
+          <w:sz w:val="10"/>
+          <w:szCs w:val="10"/>
+        </w:rPr>
+        <w:t xml:space="preserve">de </w:t>
+      </w:r>
+      <w:r>
+        <w:rPr>
+          <w:sz w:val="10"/>
+          <w:szCs w:val="10"/>
+        </w:rPr>
+        <w:t xml:space="preserve">Théatralisme, </w:t>
+      </w:r>
+      <w:r>
+        <w:rPr>
+          <w:sz w:val="10"/>
+          <w:szCs w:val="10"/>
+        </w:rPr>
+        <w:t xml:space="preserve">de </w:t>
+      </w:r>
+      <w:r>
+        <w:rPr>
+          <w:sz w:val="10"/>
+          <w:szCs w:val="10"/>
+        </w:rPr>
+        <w:t xml:space="preserve">Tics, </w:t>
+      </w:r>
+      <w:r>
+        <w:rPr>
+          <w:sz w:val="10"/>
+          <w:szCs w:val="10"/>
+        </w:rPr>
+        <w:t xml:space="preserve">de </w:t>
+      </w:r>
+      <w:r>
+        <w:rPr>
+          <w:sz w:val="10"/>
+          <w:szCs w:val="10"/>
+        </w:rPr>
+        <w:t xml:space="preserve">tristesse, </w:t>
+      </w:r>
+      <w:r>
+        <w:rPr>
+          <w:sz w:val="10"/>
+          <w:szCs w:val="10"/>
+        </w:rPr>
+        <w:t xml:space="preserve">de </w:t>
+      </w:r>
+      <w:r>
+        <w:rPr>
+          <w:sz w:val="10"/>
+          <w:szCs w:val="10"/>
+        </w:rPr>
+        <w:t xml:space="preserve">Vaginisme, </w:t>
+      </w:r>
+      <w:r>
+        <w:rPr>
+          <w:sz w:val="10"/>
+          <w:szCs w:val="10"/>
+        </w:rPr>
+        <w:t>d’</w:t>
+      </w:r>
+      <w:r>
+        <w:rPr>
+          <w:sz w:val="10"/>
+          <w:szCs w:val="10"/>
+        </w:rPr>
+        <w:t xml:space="preserve">Abasie, </w:t>
+      </w:r>
+      <w:r>
+        <w:rPr>
+          <w:sz w:val="10"/>
+          <w:szCs w:val="10"/>
+        </w:rPr>
+        <w:t>d’</w:t>
+      </w:r>
+      <w:r>
+        <w:rPr>
+          <w:sz w:val="10"/>
+          <w:szCs w:val="10"/>
+        </w:rPr>
+        <w:t xml:space="preserve">Agnosie, </w:t>
+      </w:r>
+      <w:r>
+        <w:rPr>
+          <w:sz w:val="10"/>
+          <w:szCs w:val="10"/>
+        </w:rPr>
+        <w:t>d’</w:t>
+      </w:r>
+      <w:r>
+        <w:rPr>
+          <w:sz w:val="10"/>
+          <w:szCs w:val="10"/>
+        </w:rPr>
+        <w:t xml:space="preserve">Akinésie, </w:t>
+      </w:r>
+      <w:r>
+        <w:rPr>
+          <w:sz w:val="10"/>
+          <w:szCs w:val="10"/>
+        </w:rPr>
+        <w:t>d’</w:t>
+      </w:r>
+      <w:r>
+        <w:rPr>
+          <w:sz w:val="10"/>
+          <w:szCs w:val="10"/>
+        </w:rPr>
+        <w:t xml:space="preserve">Amaurose, </w:t>
+      </w:r>
+      <w:r>
+        <w:rPr>
+          <w:sz w:val="10"/>
+          <w:szCs w:val="10"/>
+        </w:rPr>
+        <w:t>d’</w:t>
+      </w:r>
+      <w:r>
+        <w:rPr>
+          <w:sz w:val="10"/>
+          <w:szCs w:val="10"/>
+        </w:rPr>
+        <w:t xml:space="preserve">Amnésie, </w:t>
+      </w:r>
+      <w:r>
+        <w:rPr>
+          <w:sz w:val="10"/>
+          <w:szCs w:val="10"/>
+        </w:rPr>
+        <w:t>d’</w:t>
+      </w:r>
+      <w:r>
+        <w:rPr>
+          <w:sz w:val="10"/>
+          <w:szCs w:val="10"/>
+        </w:rPr>
+        <w:t xml:space="preserve">Anomalie de la marche, </w:t>
+      </w:r>
+      <w:r>
+        <w:rPr>
+          <w:sz w:val="10"/>
+          <w:szCs w:val="10"/>
+        </w:rPr>
+        <w:t>d’</w:t>
+      </w:r>
+      <w:r>
+        <w:rPr>
+          <w:sz w:val="10"/>
+          <w:szCs w:val="10"/>
+        </w:rPr>
+        <w:t xml:space="preserve">Anosognosie, </w:t>
+      </w:r>
+      <w:r>
+        <w:rPr>
+          <w:sz w:val="10"/>
+          <w:szCs w:val="10"/>
+        </w:rPr>
+        <w:t>d’</w:t>
+      </w:r>
+      <w:r>
+        <w:rPr>
+          <w:sz w:val="10"/>
+          <w:szCs w:val="10"/>
+        </w:rPr>
+        <w:t xml:space="preserve">Aphasie de Broca, </w:t>
+      </w:r>
+      <w:r>
+        <w:rPr>
+          <w:sz w:val="10"/>
+          <w:szCs w:val="10"/>
+        </w:rPr>
+        <w:t>d’</w:t>
+      </w:r>
+      <w:r>
+        <w:rPr>
+          <w:sz w:val="10"/>
+          <w:szCs w:val="10"/>
+        </w:rPr>
+        <w:t xml:space="preserve">Aphasie de Wernicke, </w:t>
+      </w:r>
+      <w:r>
+        <w:rPr>
+          <w:sz w:val="10"/>
+          <w:szCs w:val="10"/>
+        </w:rPr>
+        <w:t>d’</w:t>
+      </w:r>
+      <w:r>
+        <w:rPr>
+          <w:sz w:val="10"/>
+          <w:szCs w:val="10"/>
+        </w:rPr>
+        <w:t xml:space="preserve">Apraxie, </w:t>
+      </w:r>
+      <w:r>
+        <w:rPr>
+          <w:sz w:val="10"/>
+          <w:szCs w:val="10"/>
+        </w:rPr>
+        <w:t>d’</w:t>
+      </w:r>
+      <w:r>
+        <w:rPr>
+          <w:sz w:val="10"/>
+          <w:szCs w:val="10"/>
+        </w:rPr>
+        <w:t xml:space="preserve">Aréflexie, </w:t>
+      </w:r>
+      <w:r>
+        <w:rPr>
+          <w:sz w:val="10"/>
+          <w:szCs w:val="10"/>
+        </w:rPr>
+        <w:t>d’</w:t>
+      </w:r>
+      <w:r>
+        <w:rPr>
+          <w:sz w:val="10"/>
+          <w:szCs w:val="10"/>
+        </w:rPr>
+        <w:t xml:space="preserve">Asomatognosie, </w:t>
+      </w:r>
+      <w:r>
+        <w:rPr>
+          <w:sz w:val="10"/>
+          <w:szCs w:val="10"/>
+        </w:rPr>
+        <w:t>d’</w:t>
+      </w:r>
+      <w:r>
+        <w:rPr>
+          <w:sz w:val="10"/>
+          <w:szCs w:val="10"/>
+        </w:rPr>
+        <w:t xml:space="preserve">Ataxie, </w:t>
+      </w:r>
+      <w:r>
+        <w:rPr>
+          <w:sz w:val="10"/>
+          <w:szCs w:val="10"/>
+        </w:rPr>
+        <w:t xml:space="preserve">de </w:t>
+      </w:r>
+      <w:r>
+        <w:rPr>
+          <w:sz w:val="10"/>
+          <w:szCs w:val="10"/>
+        </w:rPr>
+        <w:t xml:space="preserve">Céphalées, </w:t>
+      </w:r>
+      <w:r>
+        <w:rPr>
+          <w:sz w:val="10"/>
+          <w:szCs w:val="10"/>
+        </w:rPr>
+        <w:t xml:space="preserve">de </w:t>
+      </w:r>
+      <w:r>
+        <w:rPr>
+          <w:sz w:val="10"/>
+          <w:szCs w:val="10"/>
+        </w:rPr>
+        <w:t xml:space="preserve">Clonus rotulien, </w:t>
+      </w:r>
+      <w:r>
+        <w:rPr>
+          <w:sz w:val="10"/>
+          <w:szCs w:val="10"/>
+        </w:rPr>
+        <w:t xml:space="preserve">de </w:t>
+      </w:r>
+      <w:r>
+        <w:rPr>
+          <w:sz w:val="10"/>
+          <w:szCs w:val="10"/>
+        </w:rPr>
+        <w:t xml:space="preserve">Déficit moteur, </w:t>
+      </w:r>
+      <w:r>
+        <w:rPr>
+          <w:sz w:val="10"/>
+          <w:szCs w:val="10"/>
+        </w:rPr>
+        <w:t xml:space="preserve">de </w:t>
+      </w:r>
+      <w:r>
+        <w:rPr>
+          <w:sz w:val="10"/>
+          <w:szCs w:val="10"/>
+        </w:rPr>
+        <w:t xml:space="preserve">Déficit sensitif, </w:t>
+      </w:r>
+      <w:r>
+        <w:rPr>
+          <w:sz w:val="10"/>
+          <w:szCs w:val="10"/>
+        </w:rPr>
+        <w:t xml:space="preserve">de </w:t>
+      </w:r>
+      <w:r>
+        <w:rPr>
+          <w:sz w:val="10"/>
+          <w:szCs w:val="10"/>
+        </w:rPr>
+        <w:t xml:space="preserve">Désorientation, </w:t>
+      </w:r>
+      <w:r>
+        <w:rPr>
+          <w:sz w:val="10"/>
+          <w:szCs w:val="10"/>
+        </w:rPr>
+        <w:t xml:space="preserve">de </w:t>
+      </w:r>
+      <w:r>
+        <w:rPr>
+          <w:sz w:val="10"/>
+          <w:szCs w:val="10"/>
+        </w:rPr>
+        <w:t xml:space="preserve">Diplopie, </w:t>
+      </w:r>
+      <w:r>
+        <w:rPr>
+          <w:sz w:val="10"/>
+          <w:szCs w:val="10"/>
+        </w:rPr>
+        <w:t xml:space="preserve">de </w:t>
+      </w:r>
+      <w:r>
+        <w:rPr>
+          <w:sz w:val="10"/>
+          <w:szCs w:val="10"/>
+        </w:rPr>
+        <w:t xml:space="preserve">Dysarthrie, </w:t>
+      </w:r>
+      <w:r>
+        <w:rPr>
+          <w:sz w:val="10"/>
+          <w:szCs w:val="10"/>
+        </w:rPr>
+        <w:t xml:space="preserve">de </w:t>
+      </w:r>
+      <w:r>
+        <w:rPr>
+          <w:sz w:val="10"/>
+          <w:szCs w:val="10"/>
+        </w:rPr>
+        <w:t xml:space="preserve">Dyschronométrie, </w:t>
+      </w:r>
+      <w:r>
+        <w:rPr>
+          <w:sz w:val="10"/>
+          <w:szCs w:val="10"/>
+        </w:rPr>
+        <w:t xml:space="preserve">de </w:t>
+      </w:r>
+      <w:r>
+        <w:rPr>
+          <w:sz w:val="10"/>
+          <w:szCs w:val="10"/>
+        </w:rPr>
+        <w:t xml:space="preserve">Dysmétrie, </w:t>
+      </w:r>
+      <w:r>
+        <w:rPr>
+          <w:sz w:val="10"/>
+          <w:szCs w:val="10"/>
+        </w:rPr>
+        <w:t xml:space="preserve">de </w:t>
+      </w:r>
+      <w:r>
+        <w:rPr>
+          <w:sz w:val="10"/>
+          <w:szCs w:val="10"/>
+        </w:rPr>
+        <w:t xml:space="preserve">Dyspraxie, </w:t>
+      </w:r>
+      <w:r>
+        <w:rPr>
+          <w:sz w:val="10"/>
+          <w:szCs w:val="10"/>
+        </w:rPr>
+        <w:t>d’</w:t>
+      </w:r>
+      <w:r>
+        <w:rPr>
+          <w:sz w:val="10"/>
+          <w:szCs w:val="10"/>
+        </w:rPr>
+        <w:t xml:space="preserve">Hallucinoses, </w:t>
+      </w:r>
+      <w:r>
+        <w:rPr>
+          <w:sz w:val="10"/>
+          <w:szCs w:val="10"/>
+        </w:rPr>
+        <w:t>d’</w:t>
+      </w:r>
+      <w:r>
+        <w:rPr>
+          <w:sz w:val="10"/>
+          <w:szCs w:val="10"/>
+        </w:rPr>
+        <w:t xml:space="preserve">Hallucinations, </w:t>
+      </w:r>
+      <w:r>
+        <w:rPr>
+          <w:sz w:val="10"/>
+          <w:szCs w:val="10"/>
+        </w:rPr>
+        <w:t>d’</w:t>
+      </w:r>
+      <w:r>
+        <w:rPr>
+          <w:sz w:val="10"/>
+          <w:szCs w:val="10"/>
+        </w:rPr>
+        <w:t xml:space="preserve">Hypermétrie, </w:t>
+      </w:r>
+      <w:r>
+        <w:rPr>
+          <w:sz w:val="10"/>
+          <w:szCs w:val="10"/>
+        </w:rPr>
+        <w:t xml:space="preserve">de </w:t>
+      </w:r>
+      <w:r>
+        <w:rPr>
+          <w:sz w:val="10"/>
+          <w:szCs w:val="10"/>
+        </w:rPr>
+        <w:t xml:space="preserve">Micrographie, </w:t>
+      </w:r>
+      <w:r>
+        <w:rPr>
+          <w:sz w:val="10"/>
+          <w:szCs w:val="10"/>
+        </w:rPr>
+        <w:t xml:space="preserve">de </w:t>
+      </w:r>
+      <w:r>
+        <w:rPr>
+          <w:sz w:val="10"/>
+          <w:szCs w:val="10"/>
+        </w:rPr>
+        <w:t xml:space="preserve">Myoclonie, </w:t>
+      </w:r>
+      <w:r>
+        <w:rPr>
+          <w:sz w:val="10"/>
+          <w:szCs w:val="10"/>
+        </w:rPr>
+        <w:t xml:space="preserve">de </w:t>
+      </w:r>
+      <w:r>
+        <w:rPr>
+          <w:sz w:val="10"/>
+          <w:szCs w:val="10"/>
+        </w:rPr>
+        <w:t xml:space="preserve">Nystagmus, </w:t>
+      </w:r>
+      <w:r>
+        <w:rPr>
+          <w:sz w:val="10"/>
+          <w:szCs w:val="10"/>
+        </w:rPr>
+        <w:t>d'</w:t>
+      </w:r>
+      <w:r>
+        <w:rPr>
+          <w:sz w:val="10"/>
+          <w:szCs w:val="10"/>
+        </w:rPr>
+        <w:t xml:space="preserve">Onirisme, </w:t>
+      </w:r>
+      <w:r>
+        <w:rPr>
+          <w:sz w:val="10"/>
+          <w:szCs w:val="10"/>
+        </w:rPr>
+        <w:t xml:space="preserve">de Ptosis, de </w:t>
+      </w:r>
+      <w:r>
+        <w:rPr>
+          <w:sz w:val="10"/>
+          <w:szCs w:val="10"/>
+        </w:rPr>
+        <w:t xml:space="preserve">Somnolence, </w:t>
+      </w:r>
+      <w:r>
+        <w:rPr>
+          <w:sz w:val="10"/>
+          <w:szCs w:val="10"/>
+        </w:rPr>
+        <w:t xml:space="preserve">de </w:t>
+      </w:r>
+      <w:r>
+        <w:rPr>
+          <w:sz w:val="10"/>
+          <w:szCs w:val="10"/>
+        </w:rPr>
+        <w:t xml:space="preserve">Syncope, </w:t>
+      </w:r>
+      <w:r>
+        <w:rPr>
+          <w:sz w:val="10"/>
+          <w:szCs w:val="10"/>
+        </w:rPr>
+        <w:t xml:space="preserve">de </w:t>
+      </w:r>
+      <w:r>
+        <w:rPr>
+          <w:sz w:val="10"/>
+          <w:szCs w:val="10"/>
+        </w:rPr>
+        <w:t xml:space="preserve">Tremblements, </w:t>
+      </w:r>
+      <w:r>
+        <w:rPr>
+          <w:sz w:val="10"/>
+          <w:szCs w:val="10"/>
+        </w:rPr>
+        <w:t xml:space="preserve">de </w:t>
+      </w:r>
+      <w:r>
+        <w:rPr>
+          <w:sz w:val="10"/>
+          <w:szCs w:val="10"/>
+        </w:rPr>
+        <w:t xml:space="preserve">Vertige, </w:t>
+      </w:r>
+      <w:r>
+        <w:rPr>
+          <w:sz w:val="10"/>
+          <w:szCs w:val="10"/>
+        </w:rPr>
+        <w:t xml:space="preserve">de </w:t>
+      </w:r>
+      <w:r>
+        <w:rPr>
+          <w:sz w:val="10"/>
+          <w:szCs w:val="10"/>
+        </w:rPr>
+        <w:t xml:space="preserve">Douleur articulaire, </w:t>
+      </w:r>
+      <w:r>
+        <w:rPr>
+          <w:sz w:val="10"/>
+          <w:szCs w:val="10"/>
+        </w:rPr>
+        <w:t xml:space="preserve">de </w:t>
+      </w:r>
+      <w:r>
+        <w:rPr>
+          <w:sz w:val="10"/>
+          <w:szCs w:val="10"/>
+        </w:rPr>
+        <w:t xml:space="preserve">Raideur, </w:t>
+      </w:r>
+      <w:r>
+        <w:rPr>
+          <w:sz w:val="10"/>
+          <w:szCs w:val="10"/>
+        </w:rPr>
+        <w:t xml:space="preserve">de </w:t>
+      </w:r>
+      <w:r>
+        <w:rPr>
+          <w:sz w:val="10"/>
+          <w:szCs w:val="10"/>
+        </w:rPr>
+        <w:t xml:space="preserve">Blocage, </w:t>
+      </w:r>
+      <w:r>
+        <w:rPr>
+          <w:sz w:val="10"/>
+          <w:szCs w:val="10"/>
+        </w:rPr>
+        <w:t xml:space="preserve">de </w:t>
+      </w:r>
+      <w:r>
+        <w:rPr>
+          <w:sz w:val="10"/>
+          <w:szCs w:val="10"/>
+        </w:rPr>
+        <w:t xml:space="preserve">Dérobement, </w:t>
+      </w:r>
+      <w:r>
+        <w:rPr>
+          <w:sz w:val="10"/>
+          <w:szCs w:val="10"/>
+        </w:rPr>
+        <w:t xml:space="preserve">de </w:t>
+      </w:r>
+      <w:r>
+        <w:rPr>
+          <w:sz w:val="10"/>
+          <w:szCs w:val="10"/>
+        </w:rPr>
+        <w:t xml:space="preserve">Boiterie, </w:t>
+      </w:r>
+      <w:r>
+        <w:rPr>
+          <w:sz w:val="10"/>
+          <w:szCs w:val="10"/>
+        </w:rPr>
+        <w:t xml:space="preserve">de </w:t>
+      </w:r>
+      <w:r>
+        <w:rPr>
+          <w:sz w:val="10"/>
+          <w:szCs w:val="10"/>
+        </w:rPr>
+        <w:t xml:space="preserve">Désaxation, </w:t>
+      </w:r>
+      <w:r>
+        <w:rPr>
+          <w:sz w:val="10"/>
+          <w:szCs w:val="10"/>
+        </w:rPr>
+        <w:t xml:space="preserve">de </w:t>
+      </w:r>
+      <w:r>
+        <w:rPr>
+          <w:sz w:val="10"/>
+          <w:szCs w:val="10"/>
+        </w:rPr>
+        <w:t xml:space="preserve">Tuméfaction, </w:t>
+      </w:r>
+      <w:r>
+        <w:rPr>
+          <w:sz w:val="10"/>
+          <w:szCs w:val="10"/>
+        </w:rPr>
+        <w:t>d’</w:t>
+      </w:r>
+      <w:r>
+        <w:rPr>
+          <w:sz w:val="10"/>
+          <w:szCs w:val="10"/>
+        </w:rPr>
+        <w:t xml:space="preserve">Amyotrophie, </w:t>
+      </w:r>
+      <w:r>
+        <w:rPr>
+          <w:sz w:val="10"/>
+          <w:szCs w:val="10"/>
+        </w:rPr>
+        <w:t xml:space="preserve">de </w:t>
+      </w:r>
+      <w:r>
+        <w:rPr>
+          <w:sz w:val="10"/>
+          <w:szCs w:val="10"/>
+        </w:rPr>
+        <w:t xml:space="preserve">Déformation, </w:t>
+      </w:r>
+      <w:r>
+        <w:rPr>
+          <w:sz w:val="10"/>
+          <w:szCs w:val="10"/>
+        </w:rPr>
+        <w:t>d’</w:t>
+      </w:r>
+      <w:r>
+        <w:rPr>
+          <w:sz w:val="10"/>
+          <w:szCs w:val="10"/>
+        </w:rPr>
+        <w:t xml:space="preserve">Impotence, </w:t>
+      </w:r>
+      <w:r>
+        <w:rPr>
+          <w:sz w:val="10"/>
+          <w:szCs w:val="10"/>
+        </w:rPr>
+        <w:t xml:space="preserve">de </w:t>
+      </w:r>
+      <w:r>
+        <w:rPr>
+          <w:sz w:val="10"/>
+          <w:szCs w:val="10"/>
+        </w:rPr>
+        <w:t xml:space="preserve">Cervicalgie, </w:t>
+      </w:r>
+      <w:r>
+        <w:rPr>
+          <w:sz w:val="10"/>
+          <w:szCs w:val="10"/>
+        </w:rPr>
+        <w:t xml:space="preserve">de </w:t>
+      </w:r>
+      <w:r>
+        <w:rPr>
+          <w:sz w:val="10"/>
+          <w:szCs w:val="10"/>
+        </w:rPr>
+        <w:t xml:space="preserve">Dorsalgie, </w:t>
+      </w:r>
+      <w:r>
+        <w:rPr>
+          <w:sz w:val="10"/>
+          <w:szCs w:val="10"/>
+        </w:rPr>
+        <w:t xml:space="preserve">de </w:t>
+      </w:r>
+      <w:r>
+        <w:rPr>
+          <w:sz w:val="10"/>
+          <w:szCs w:val="10"/>
+        </w:rPr>
+        <w:t xml:space="preserve">Lombalgie, </w:t>
+      </w:r>
+      <w:r>
+        <w:rPr>
+          <w:sz w:val="10"/>
+          <w:szCs w:val="10"/>
+        </w:rPr>
+        <w:t xml:space="preserve">de </w:t>
+      </w:r>
+      <w:r>
+        <w:rPr>
+          <w:sz w:val="10"/>
+          <w:szCs w:val="10"/>
+        </w:rPr>
+        <w:t xml:space="preserve">Goitre, </w:t>
+      </w:r>
+      <w:r>
+        <w:rPr>
+          <w:sz w:val="10"/>
+          <w:szCs w:val="10"/>
+        </w:rPr>
+        <w:t>d’</w:t>
+      </w:r>
+      <w:r>
+        <w:rPr>
+          <w:sz w:val="10"/>
+          <w:szCs w:val="10"/>
+        </w:rPr>
+        <w:t xml:space="preserve">Obésité, </w:t>
+      </w:r>
+      <w:r>
+        <w:rPr>
+          <w:sz w:val="10"/>
+          <w:szCs w:val="10"/>
+        </w:rPr>
+        <w:t xml:space="preserve">de </w:t>
+      </w:r>
+      <w:r>
+        <w:rPr>
+          <w:sz w:val="10"/>
+          <w:szCs w:val="10"/>
+        </w:rPr>
+        <w:t xml:space="preserve">Thermophobie, </w:t>
+      </w:r>
+      <w:r>
+        <w:rPr>
+          <w:sz w:val="10"/>
+          <w:szCs w:val="10"/>
+        </w:rPr>
+        <w:t>d’</w:t>
+      </w:r>
+      <w:r>
+        <w:rPr>
+          <w:sz w:val="10"/>
+          <w:szCs w:val="10"/>
+        </w:rPr>
+        <w:t xml:space="preserve">Éréthisme cardio-vasculaire, </w:t>
+      </w:r>
+      <w:r>
+        <w:rPr>
+          <w:sz w:val="10"/>
+          <w:szCs w:val="10"/>
+        </w:rPr>
+        <w:t>d’</w:t>
+      </w:r>
+      <w:r>
+        <w:rPr>
+          <w:sz w:val="10"/>
+          <w:szCs w:val="10"/>
+        </w:rPr>
+        <w:t xml:space="preserve">Exophtalmie, </w:t>
+      </w:r>
+      <w:r>
+        <w:rPr>
+          <w:sz w:val="10"/>
+          <w:szCs w:val="10"/>
+        </w:rPr>
+        <w:t>d’</w:t>
+      </w:r>
+      <w:r>
+        <w:rPr>
+          <w:sz w:val="10"/>
+          <w:szCs w:val="10"/>
+        </w:rPr>
+        <w:t xml:space="preserve">Endophtalmie, </w:t>
+      </w:r>
+      <w:r>
+        <w:rPr>
+          <w:sz w:val="10"/>
+          <w:szCs w:val="10"/>
+        </w:rPr>
+        <w:t xml:space="preserve">de </w:t>
+      </w:r>
+      <w:r>
+        <w:rPr>
+          <w:sz w:val="10"/>
+          <w:szCs w:val="10"/>
+        </w:rPr>
+        <w:t xml:space="preserve">Macroglossie, </w:t>
+      </w:r>
+      <w:r>
+        <w:rPr>
+          <w:sz w:val="10"/>
+          <w:szCs w:val="10"/>
+        </w:rPr>
+        <w:t>d’</w:t>
+      </w:r>
+      <w:r>
+        <w:rPr>
+          <w:sz w:val="10"/>
+          <w:szCs w:val="10"/>
+        </w:rPr>
+        <w:t xml:space="preserve">Alopécie, </w:t>
+      </w:r>
+      <w:r>
+        <w:rPr>
+          <w:sz w:val="10"/>
+          <w:szCs w:val="10"/>
+        </w:rPr>
+        <w:t>d’</w:t>
+      </w:r>
+      <w:r>
+        <w:rPr>
+          <w:sz w:val="10"/>
+          <w:szCs w:val="10"/>
+        </w:rPr>
+        <w:t xml:space="preserve">Aménorrhée, </w:t>
+      </w:r>
+      <w:r>
+        <w:rPr>
+          <w:sz w:val="10"/>
+          <w:szCs w:val="10"/>
+        </w:rPr>
+        <w:t xml:space="preserve">de </w:t>
+      </w:r>
+      <w:r>
+        <w:rPr>
+          <w:sz w:val="10"/>
+          <w:szCs w:val="10"/>
+        </w:rPr>
+        <w:t xml:space="preserve">Vergetures, </w:t>
+      </w:r>
+      <w:r>
+        <w:rPr>
+          <w:sz w:val="10"/>
+          <w:szCs w:val="10"/>
+        </w:rPr>
+        <w:t>d’</w:t>
+      </w:r>
+      <w:r>
+        <w:rPr>
+          <w:sz w:val="10"/>
+          <w:szCs w:val="10"/>
+        </w:rPr>
+        <w:t xml:space="preserve">Hypertrichose, </w:t>
+      </w:r>
+      <w:r>
+        <w:rPr>
+          <w:sz w:val="10"/>
+          <w:szCs w:val="10"/>
+        </w:rPr>
+        <w:t xml:space="preserve">de </w:t>
+      </w:r>
+      <w:r>
+        <w:rPr>
+          <w:sz w:val="10"/>
+          <w:szCs w:val="10"/>
+        </w:rPr>
+        <w:t xml:space="preserve">Mélanodermie, </w:t>
+      </w:r>
+      <w:r>
+        <w:rPr>
+          <w:sz w:val="10"/>
+          <w:szCs w:val="10"/>
+        </w:rPr>
+        <w:t xml:space="preserve">de </w:t>
+      </w:r>
+      <w:r>
+        <w:rPr>
+          <w:sz w:val="10"/>
+          <w:szCs w:val="10"/>
+        </w:rPr>
+        <w:t xml:space="preserve">Galactorrhée, </w:t>
+      </w:r>
+      <w:r>
+        <w:rPr>
+          <w:sz w:val="10"/>
+          <w:szCs w:val="10"/>
+        </w:rPr>
+        <w:t xml:space="preserve">de </w:t>
+      </w:r>
+      <w:r>
+        <w:rPr>
+          <w:sz w:val="10"/>
+          <w:szCs w:val="10"/>
+        </w:rPr>
+        <w:t xml:space="preserve">Gynécomastie, </w:t>
+      </w:r>
+      <w:r>
+        <w:rPr>
+          <w:sz w:val="10"/>
+          <w:szCs w:val="10"/>
+        </w:rPr>
+        <w:t xml:space="preserve">de </w:t>
+      </w:r>
+      <w:r>
+        <w:rPr>
+          <w:sz w:val="10"/>
+          <w:szCs w:val="10"/>
+        </w:rPr>
+        <w:t xml:space="preserve">Frigidité, </w:t>
+      </w:r>
+      <w:r>
+        <w:rPr>
+          <w:sz w:val="10"/>
+          <w:szCs w:val="10"/>
+        </w:rPr>
+        <w:t xml:space="preserve">de </w:t>
+      </w:r>
+      <w:r>
+        <w:rPr>
+          <w:sz w:val="10"/>
+          <w:szCs w:val="10"/>
+        </w:rPr>
+        <w:t xml:space="preserve">Xanthome, </w:t>
+      </w:r>
+      <w:r>
+        <w:rPr>
+          <w:sz w:val="10"/>
+          <w:szCs w:val="10"/>
+        </w:rPr>
+        <w:t xml:space="preserve">de </w:t>
+      </w:r>
+      <w:r>
+        <w:rPr>
+          <w:sz w:val="10"/>
+          <w:szCs w:val="10"/>
+        </w:rPr>
+        <w:t xml:space="preserve">Pâleur, </w:t>
+      </w:r>
+      <w:r>
+        <w:rPr>
+          <w:sz w:val="10"/>
+          <w:szCs w:val="10"/>
+        </w:rPr>
+        <w:t>d’</w:t>
+      </w:r>
+      <w:r>
+        <w:rPr>
+          <w:sz w:val="10"/>
+          <w:szCs w:val="10"/>
+        </w:rPr>
+        <w:t xml:space="preserve">Érythrose cutanée, </w:t>
+      </w:r>
+      <w:r>
+        <w:rPr>
+          <w:sz w:val="10"/>
+          <w:szCs w:val="10"/>
+        </w:rPr>
+        <w:t>d’</w:t>
+      </w:r>
+      <w:r>
+        <w:rPr>
+          <w:sz w:val="10"/>
+          <w:szCs w:val="10"/>
+        </w:rPr>
+        <w:t xml:space="preserve">Adénopathie, </w:t>
+      </w:r>
+      <w:r>
+        <w:rPr>
+          <w:sz w:val="10"/>
+          <w:szCs w:val="10"/>
+        </w:rPr>
+        <w:t xml:space="preserve">de </w:t>
+      </w:r>
+      <w:r>
+        <w:rPr>
+          <w:sz w:val="10"/>
+          <w:szCs w:val="10"/>
+        </w:rPr>
+        <w:t xml:space="preserve">Cachexie, </w:t>
+      </w:r>
+      <w:r>
+        <w:rPr>
+          <w:sz w:val="10"/>
+          <w:szCs w:val="10"/>
+        </w:rPr>
+        <w:t>d’</w:t>
+      </w:r>
+      <w:r>
+        <w:rPr>
+          <w:sz w:val="10"/>
+          <w:szCs w:val="10"/>
+        </w:rPr>
+        <w:t xml:space="preserve">Acouphènes, </w:t>
+      </w:r>
+      <w:r>
+        <w:rPr>
+          <w:sz w:val="10"/>
+          <w:szCs w:val="10"/>
+        </w:rPr>
+        <w:t xml:space="preserve">de </w:t>
+      </w:r>
+      <w:r>
+        <w:rPr>
+          <w:sz w:val="10"/>
+          <w:szCs w:val="10"/>
+        </w:rPr>
+        <w:t xml:space="preserve">Purpura, </w:t>
+      </w:r>
+      <w:r>
+        <w:rPr>
+          <w:sz w:val="10"/>
+          <w:szCs w:val="10"/>
+        </w:rPr>
+        <w:t xml:space="preserve">de </w:t>
+      </w:r>
+      <w:r>
+        <w:rPr>
+          <w:sz w:val="10"/>
+          <w:szCs w:val="10"/>
+        </w:rPr>
+        <w:t xml:space="preserve">Prurit à l'eau, </w:t>
+      </w:r>
+      <w:r>
+        <w:rPr>
+          <w:sz w:val="10"/>
+          <w:szCs w:val="10"/>
+        </w:rPr>
+        <w:t xml:space="preserve">de </w:t>
+      </w:r>
+      <w:r>
+        <w:rPr>
+          <w:sz w:val="10"/>
+          <w:szCs w:val="10"/>
+        </w:rPr>
+        <w:t xml:space="preserve">Surdité, </w:t>
+      </w:r>
+      <w:r>
+        <w:rPr>
+          <w:sz w:val="10"/>
+          <w:szCs w:val="10"/>
+        </w:rPr>
+        <w:t>d’</w:t>
+      </w:r>
+      <w:r>
+        <w:rPr>
+          <w:sz w:val="10"/>
+          <w:szCs w:val="10"/>
+        </w:rPr>
+        <w:t xml:space="preserve">Acouphènes, </w:t>
+      </w:r>
+      <w:r>
+        <w:rPr>
+          <w:sz w:val="10"/>
+          <w:szCs w:val="10"/>
+        </w:rPr>
+        <w:t>d’</w:t>
+      </w:r>
+      <w:r>
+        <w:rPr>
+          <w:sz w:val="10"/>
+          <w:szCs w:val="10"/>
+        </w:rPr>
+        <w:t xml:space="preserve">Hyperacousie, </w:t>
+      </w:r>
+      <w:r>
+        <w:rPr>
+          <w:sz w:val="10"/>
+          <w:szCs w:val="10"/>
+        </w:rPr>
+        <w:t>d’</w:t>
+      </w:r>
+      <w:r>
+        <w:rPr>
+          <w:sz w:val="10"/>
+          <w:szCs w:val="10"/>
+        </w:rPr>
+        <w:t xml:space="preserve">Hypoacousie, </w:t>
+      </w:r>
+      <w:r>
+        <w:rPr>
+          <w:sz w:val="10"/>
+          <w:szCs w:val="10"/>
+        </w:rPr>
+        <w:t>d’</w:t>
+      </w:r>
+      <w:r>
+        <w:rPr>
+          <w:sz w:val="10"/>
+          <w:szCs w:val="10"/>
+        </w:rPr>
+        <w:t xml:space="preserve">Anosmie, </w:t>
+      </w:r>
+      <w:r>
+        <w:rPr>
+          <w:sz w:val="10"/>
+          <w:szCs w:val="10"/>
+        </w:rPr>
+        <w:t>d’</w:t>
+      </w:r>
+      <w:r>
+        <w:rPr>
+          <w:sz w:val="10"/>
+          <w:szCs w:val="10"/>
+        </w:rPr>
+        <w:t xml:space="preserve">Agueusie, </w:t>
+      </w:r>
+      <w:r>
+        <w:rPr>
+          <w:sz w:val="10"/>
+          <w:szCs w:val="10"/>
+        </w:rPr>
+        <w:t xml:space="preserve">de </w:t>
+      </w:r>
+      <w:r>
+        <w:rPr>
+          <w:sz w:val="10"/>
+          <w:szCs w:val="10"/>
+        </w:rPr>
+        <w:t xml:space="preserve">Xérostomie, </w:t>
+      </w:r>
+      <w:r>
+        <w:rPr>
+          <w:sz w:val="10"/>
+          <w:szCs w:val="10"/>
+        </w:rPr>
+        <w:t xml:space="preserve">de </w:t>
+      </w:r>
+      <w:r>
+        <w:rPr>
+          <w:sz w:val="10"/>
+          <w:szCs w:val="10"/>
+        </w:rPr>
+        <w:t xml:space="preserve">Dysphonie, </w:t>
+      </w:r>
+      <w:r>
+        <w:rPr>
+          <w:sz w:val="10"/>
+          <w:szCs w:val="10"/>
+        </w:rPr>
+        <w:t xml:space="preserve">de </w:t>
+      </w:r>
+      <w:r>
+        <w:rPr>
+          <w:sz w:val="10"/>
+          <w:szCs w:val="10"/>
+        </w:rPr>
+        <w:t xml:space="preserve">Dysphagie, </w:t>
+      </w:r>
+      <w:r>
+        <w:rPr>
+          <w:sz w:val="10"/>
+          <w:szCs w:val="10"/>
+        </w:rPr>
+        <w:t xml:space="preserve">de </w:t>
+      </w:r>
+      <w:r>
+        <w:rPr>
+          <w:sz w:val="10"/>
+          <w:szCs w:val="10"/>
+        </w:rPr>
+        <w:t xml:space="preserve">Macule, </w:t>
+      </w:r>
+      <w:r>
+        <w:rPr>
+          <w:sz w:val="10"/>
+          <w:szCs w:val="10"/>
+        </w:rPr>
+        <w:t xml:space="preserve">de </w:t>
+      </w:r>
+      <w:r>
+        <w:rPr>
+          <w:sz w:val="10"/>
+          <w:szCs w:val="10"/>
+        </w:rPr>
+        <w:t xml:space="preserve">Papule, </w:t>
+      </w:r>
+      <w:r>
+        <w:rPr>
+          <w:sz w:val="10"/>
+          <w:szCs w:val="10"/>
+        </w:rPr>
+        <w:t xml:space="preserve">de </w:t>
+      </w:r>
+      <w:r>
+        <w:rPr>
+          <w:sz w:val="10"/>
+          <w:szCs w:val="10"/>
+        </w:rPr>
+        <w:t xml:space="preserve">Bulle, </w:t>
+      </w:r>
+      <w:r>
+        <w:rPr>
+          <w:sz w:val="10"/>
+          <w:szCs w:val="10"/>
+        </w:rPr>
+        <w:t xml:space="preserve">de </w:t>
+      </w:r>
+      <w:r>
+        <w:rPr>
+          <w:sz w:val="10"/>
+          <w:szCs w:val="10"/>
+        </w:rPr>
+        <w:t xml:space="preserve">Prurit, </w:t>
+      </w:r>
+      <w:r>
+        <w:rPr>
+          <w:sz w:val="10"/>
+          <w:szCs w:val="10"/>
+        </w:rPr>
+        <w:t xml:space="preserve">de </w:t>
+      </w:r>
+      <w:r>
+        <w:rPr>
+          <w:sz w:val="10"/>
+          <w:szCs w:val="10"/>
+        </w:rPr>
+        <w:t xml:space="preserve">Nodule, </w:t>
+      </w:r>
+      <w:r>
+        <w:rPr>
+          <w:sz w:val="10"/>
+          <w:szCs w:val="10"/>
+        </w:rPr>
+        <w:t xml:space="preserve">de </w:t>
+      </w:r>
+      <w:r>
+        <w:rPr>
+          <w:sz w:val="10"/>
+          <w:szCs w:val="10"/>
+        </w:rPr>
+        <w:t xml:space="preserve">Vésicule, </w:t>
+      </w:r>
+      <w:r>
+        <w:rPr>
+          <w:sz w:val="10"/>
+          <w:szCs w:val="10"/>
+        </w:rPr>
+        <w:t xml:space="preserve">de </w:t>
+      </w:r>
+      <w:r>
+        <w:rPr>
+          <w:sz w:val="10"/>
+          <w:szCs w:val="10"/>
+        </w:rPr>
+        <w:t xml:space="preserve">Pustule, </w:t>
+      </w:r>
+      <w:r>
+        <w:rPr>
+          <w:sz w:val="10"/>
+          <w:szCs w:val="10"/>
+        </w:rPr>
+        <w:t xml:space="preserve">de </w:t>
+      </w:r>
+      <w:r>
+        <w:rPr>
+          <w:sz w:val="10"/>
+          <w:szCs w:val="10"/>
+        </w:rPr>
+        <w:t xml:space="preserve">Phlyctène, </w:t>
+      </w:r>
+      <w:r>
+        <w:rPr>
+          <w:sz w:val="10"/>
+          <w:szCs w:val="10"/>
+        </w:rPr>
+        <w:t>d’</w:t>
+      </w:r>
+      <w:r>
+        <w:rPr>
+          <w:sz w:val="10"/>
+          <w:szCs w:val="10"/>
+        </w:rPr>
+        <w:t xml:space="preserve">Érythème, </w:t>
+      </w:r>
+      <w:r>
+        <w:rPr>
+          <w:sz w:val="10"/>
+          <w:szCs w:val="10"/>
+        </w:rPr>
+        <w:t>d’</w:t>
+      </w:r>
+      <w:r>
+        <w:rPr>
+          <w:sz w:val="10"/>
+          <w:szCs w:val="10"/>
+        </w:rPr>
+        <w:t xml:space="preserve">Érosion, </w:t>
+      </w:r>
+      <w:r>
+        <w:rPr>
+          <w:sz w:val="10"/>
+          <w:szCs w:val="10"/>
+        </w:rPr>
+        <w:t>d’</w:t>
+      </w:r>
+      <w:r>
+        <w:rPr>
+          <w:sz w:val="10"/>
+          <w:szCs w:val="10"/>
+        </w:rPr>
+        <w:t xml:space="preserve">Ulcération, </w:t>
+      </w:r>
+      <w:r>
+        <w:rPr>
+          <w:sz w:val="10"/>
+          <w:szCs w:val="10"/>
+        </w:rPr>
+        <w:t>d’</w:t>
+      </w:r>
+      <w:r>
+        <w:rPr>
+          <w:sz w:val="10"/>
+          <w:szCs w:val="10"/>
+        </w:rPr>
+        <w:t xml:space="preserve">Hirsutisme, </w:t>
+      </w:r>
+      <w:r>
+        <w:rPr>
+          <w:sz w:val="10"/>
+          <w:szCs w:val="10"/>
+        </w:rPr>
+        <w:t xml:space="preserve">de </w:t>
+      </w:r>
+      <w:r>
+        <w:rPr>
+          <w:sz w:val="10"/>
+          <w:szCs w:val="10"/>
+        </w:rPr>
+        <w:t xml:space="preserve">Prurigo, </w:t>
+      </w:r>
+      <w:r>
+        <w:rPr>
+          <w:sz w:val="10"/>
+          <w:szCs w:val="10"/>
+        </w:rPr>
+        <w:t>d’</w:t>
+      </w:r>
+      <w:r>
+        <w:rPr>
+          <w:sz w:val="10"/>
+          <w:szCs w:val="10"/>
+        </w:rPr>
+        <w:t xml:space="preserve">Exanthème, </w:t>
+      </w:r>
+      <w:r>
+        <w:rPr>
+          <w:sz w:val="10"/>
+          <w:szCs w:val="10"/>
+        </w:rPr>
+        <w:t>d’</w:t>
+      </w:r>
+      <w:r>
+        <w:rPr>
+          <w:sz w:val="10"/>
+          <w:szCs w:val="10"/>
+        </w:rPr>
+        <w:t xml:space="preserve">Énanthème </w:t>
+      </w:r>
+      <w:r>
+        <w:rPr>
+          <w:sz w:val="10"/>
+          <w:szCs w:val="10"/>
+        </w:rPr>
+        <w:t>qui pourrait se produire suite à l’utilisation de cette formidable application. Amusez vous bien !</w:t>
       </w:r>
     </w:p>
     <w:sectPr>
@@ -2366,6 +5156,13 @@
       <w:vertAlign w:val="superscript"/>
     </w:rPr>
   </w:style>
+  <w:style w:type="character" w:styleId="Puces">
+    <w:name w:val="Puces"/>
+    <w:qFormat/>
+    <w:rPr>
+      <w:rFonts w:ascii="OpenSymbol" w:hAnsi="OpenSymbol" w:eastAsia="OpenSymbol" w:cs="OpenSymbol"/>
+    </w:rPr>
+  </w:style>
   <w:style w:type="paragraph" w:styleId="Titre">
     <w:name w:val="Titre"/>
     <w:basedOn w:val="Normal"/>

</xml_diff>